<commit_message>
V2 - fixed bugs
</commit_message>
<xml_diff>
--- a/Book library API list.docx
+++ b/Book library API list.docx
@@ -75,7 +75,7 @@
             </w:rPr>
             <w:fldChar w:fldCharType="separate"/>
           </w:r>
-          <w:hyperlink w:anchor="_Toc175600707" w:history="1">
+          <w:hyperlink w:anchor="_Toc175689112" w:history="1">
             <w:r>
               <w:rPr>
                 <w:rStyle w:val="Hyperlink"/>
@@ -102,7 +102,7 @@
                 <w:noProof/>
                 <w:webHidden/>
               </w:rPr>
-              <w:instrText xml:space="preserve"> PAGEREF _Toc175600707 \h </w:instrText>
+              <w:instrText xml:space="preserve"> PAGEREF _Toc175689112 \h </w:instrText>
             </w:r>
             <w:r>
               <w:rPr>
@@ -150,7 +150,7 @@
               <w14:ligatures w14:val="standardContextual"/>
             </w:rPr>
           </w:pPr>
-          <w:hyperlink w:anchor="_Toc175600708" w:history="1">
+          <w:hyperlink w:anchor="_Toc175689113" w:history="1">
             <w:r>
               <w:rPr>
                 <w:rStyle w:val="Hyperlink"/>
@@ -177,7 +177,7 @@
                 <w:noProof/>
                 <w:webHidden/>
               </w:rPr>
-              <w:instrText xml:space="preserve"> PAGEREF _Toc175600708 \h </w:instrText>
+              <w:instrText xml:space="preserve"> PAGEREF _Toc175689113 \h </w:instrText>
             </w:r>
             <w:r>
               <w:rPr>
@@ -225,7 +225,7 @@
               <w14:ligatures w14:val="standardContextual"/>
             </w:rPr>
           </w:pPr>
-          <w:hyperlink w:anchor="_Toc175600709" w:history="1">
+          <w:hyperlink w:anchor="_Toc175689114" w:history="1">
             <w:r>
               <w:rPr>
                 <w:rStyle w:val="Hyperlink"/>
@@ -252,7 +252,7 @@
                 <w:noProof/>
                 <w:webHidden/>
               </w:rPr>
-              <w:instrText xml:space="preserve"> PAGEREF _Toc175600709 \h </w:instrText>
+              <w:instrText xml:space="preserve"> PAGEREF _Toc175689114 \h </w:instrText>
             </w:r>
             <w:r>
               <w:rPr>
@@ -300,7 +300,7 @@
               <w14:ligatures w14:val="standardContextual"/>
             </w:rPr>
           </w:pPr>
-          <w:hyperlink w:anchor="_Toc175600710" w:history="1">
+          <w:hyperlink w:anchor="_Toc175689115" w:history="1">
             <w:r>
               <w:rPr>
                 <w:rStyle w:val="Hyperlink"/>
@@ -335,7 +335,7 @@
                 <w:noProof/>
                 <w:webHidden/>
               </w:rPr>
-              <w:instrText xml:space="preserve"> PAGEREF _Toc175600710 \h </w:instrText>
+              <w:instrText xml:space="preserve"> PAGEREF _Toc175689115 \h </w:instrText>
             </w:r>
             <w:r>
               <w:rPr>
@@ -383,7 +383,7 @@
               <w14:ligatures w14:val="standardContextual"/>
             </w:rPr>
           </w:pPr>
-          <w:hyperlink w:anchor="_Toc175600711" w:history="1">
+          <w:hyperlink w:anchor="_Toc175689116" w:history="1">
             <w:r>
               <w:rPr>
                 <w:rStyle w:val="Hyperlink"/>
@@ -410,7 +410,7 @@
                 <w:noProof/>
                 <w:webHidden/>
               </w:rPr>
-              <w:instrText xml:space="preserve"> PAGEREF _Toc175600711 \h </w:instrText>
+              <w:instrText xml:space="preserve"> PAGEREF _Toc175689116 \h </w:instrText>
             </w:r>
             <w:r>
               <w:rPr>
@@ -458,7 +458,7 @@
               <w14:ligatures w14:val="standardContextual"/>
             </w:rPr>
           </w:pPr>
-          <w:hyperlink w:anchor="_Toc175600712" w:history="1">
+          <w:hyperlink w:anchor="_Toc175689117" w:history="1">
             <w:r>
               <w:rPr>
                 <w:rStyle w:val="Hyperlink"/>
@@ -486,7 +486,7 @@
                 <w:noProof/>
                 <w:webHidden/>
               </w:rPr>
-              <w:instrText xml:space="preserve"> PAGEREF _Toc175600712 \h </w:instrText>
+              <w:instrText xml:space="preserve"> PAGEREF _Toc175689117 \h </w:instrText>
             </w:r>
             <w:r>
               <w:rPr>
@@ -534,7 +534,7 @@
               <w14:ligatures w14:val="standardContextual"/>
             </w:rPr>
           </w:pPr>
-          <w:hyperlink w:anchor="_Toc175600713" w:history="1">
+          <w:hyperlink w:anchor="_Toc175689118" w:history="1">
             <w:r>
               <w:rPr>
                 <w:rStyle w:val="Hyperlink"/>
@@ -562,7 +562,7 @@
                 <w:noProof/>
                 <w:webHidden/>
               </w:rPr>
-              <w:instrText xml:space="preserve"> PAGEREF _Toc175600713 \h </w:instrText>
+              <w:instrText xml:space="preserve"> PAGEREF _Toc175689118 \h </w:instrText>
             </w:r>
             <w:r>
               <w:rPr>
@@ -610,7 +610,7 @@
               <w14:ligatures w14:val="standardContextual"/>
             </w:rPr>
           </w:pPr>
-          <w:hyperlink w:anchor="_Toc175600714" w:history="1">
+          <w:hyperlink w:anchor="_Toc175689119" w:history="1">
             <w:r>
               <w:rPr>
                 <w:rStyle w:val="Hyperlink"/>
@@ -637,7 +637,7 @@
                 <w:noProof/>
                 <w:webHidden/>
               </w:rPr>
-              <w:instrText xml:space="preserve"> PAGEREF _Toc175600714 \h </w:instrText>
+              <w:instrText xml:space="preserve"> PAGEREF _Toc175689119 \h </w:instrText>
             </w:r>
             <w:r>
               <w:rPr>
@@ -685,7 +685,7 @@
               <w14:ligatures w14:val="standardContextual"/>
             </w:rPr>
           </w:pPr>
-          <w:hyperlink w:anchor="_Toc175600715" w:history="1">
+          <w:hyperlink w:anchor="_Toc175689120" w:history="1">
             <w:r>
               <w:rPr>
                 <w:rStyle w:val="Hyperlink"/>
@@ -713,7 +713,7 @@
                 <w:noProof/>
                 <w:webHidden/>
               </w:rPr>
-              <w:instrText xml:space="preserve"> PAGEREF _Toc175600715 \h </w:instrText>
+              <w:instrText xml:space="preserve"> PAGEREF _Toc175689120 \h </w:instrText>
             </w:r>
             <w:r>
               <w:rPr>
@@ -733,7 +733,7 @@
                 <w:noProof/>
                 <w:webHidden/>
               </w:rPr>
-              <w:t>3</w:t>
+              <w:t>4</w:t>
             </w:r>
             <w:r>
               <w:rPr>
@@ -761,7 +761,7 @@
               <w14:ligatures w14:val="standardContextual"/>
             </w:rPr>
           </w:pPr>
-          <w:hyperlink w:anchor="_Toc175600716" w:history="1">
+          <w:hyperlink w:anchor="_Toc175689121" w:history="1">
             <w:r>
               <w:rPr>
                 <w:rStyle w:val="Hyperlink"/>
@@ -789,7 +789,7 @@
                 <w:noProof/>
                 <w:webHidden/>
               </w:rPr>
-              <w:instrText xml:space="preserve"> PAGEREF _Toc175600716 \h </w:instrText>
+              <w:instrText xml:space="preserve"> PAGEREF _Toc175689121 \h </w:instrText>
             </w:r>
             <w:r>
               <w:rPr>
@@ -837,7 +837,7 @@
               <w14:ligatures w14:val="standardContextual"/>
             </w:rPr>
           </w:pPr>
-          <w:hyperlink w:anchor="_Toc175600717" w:history="1">
+          <w:hyperlink w:anchor="_Toc175689122" w:history="1">
             <w:r>
               <w:rPr>
                 <w:rStyle w:val="Hyperlink"/>
@@ -864,7 +864,7 @@
                 <w:noProof/>
                 <w:webHidden/>
               </w:rPr>
-              <w:instrText xml:space="preserve"> PAGEREF _Toc175600717 \h </w:instrText>
+              <w:instrText xml:space="preserve"> PAGEREF _Toc175689122 \h </w:instrText>
             </w:r>
             <w:r>
               <w:rPr>
@@ -912,27 +912,13 @@
               <w14:ligatures w14:val="standardContextual"/>
             </w:rPr>
           </w:pPr>
-          <w:hyperlink w:anchor="_Toc175600718" w:history="1">
+          <w:hyperlink w:anchor="_Toc175689123" w:history="1">
             <w:r>
               <w:rPr>
                 <w:rStyle w:val="Hyperlink"/>
                 <w:noProof/>
               </w:rPr>
-              <w:t>8. Get books coun</w:t>
-            </w:r>
-            <w:r>
-              <w:rPr>
-                <w:rStyle w:val="Hyperlink"/>
-                <w:noProof/>
-              </w:rPr>
-              <w:t>t</w:t>
-            </w:r>
-            <w:r>
-              <w:rPr>
-                <w:rStyle w:val="Hyperlink"/>
-                <w:noProof/>
-              </w:rPr>
-              <w:t>s info</w:t>
+              <w:t>9. Get books counts info</w:t>
             </w:r>
             <w:r>
               <w:rPr>
@@ -953,7 +939,7 @@
                 <w:noProof/>
                 <w:webHidden/>
               </w:rPr>
-              <w:instrText xml:space="preserve"> PAGEREF _Toc175600718 \h </w:instrText>
+              <w:instrText xml:space="preserve"> PAGEREF _Toc175689123 \h </w:instrText>
             </w:r>
             <w:r>
               <w:rPr>
@@ -1001,12 +987,237 @@
               <w14:ligatures w14:val="standardContextual"/>
             </w:rPr>
           </w:pPr>
-          <w:hyperlink w:anchor="_Toc175600719" w:history="1">
+          <w:hyperlink w:anchor="_Toc175689124" w:history="1">
             <w:r>
               <w:rPr>
                 <w:rStyle w:val="Hyperlink"/>
                 <w:noProof/>
               </w:rPr>
+              <w:t>10. Delete book node</w:t>
+            </w:r>
+            <w:r>
+              <w:rPr>
+                <w:noProof/>
+                <w:webHidden/>
+              </w:rPr>
+              <w:tab/>
+            </w:r>
+            <w:r>
+              <w:rPr>
+                <w:noProof/>
+                <w:webHidden/>
+              </w:rPr>
+              <w:fldChar w:fldCharType="begin"/>
+            </w:r>
+            <w:r>
+              <w:rPr>
+                <w:noProof/>
+                <w:webHidden/>
+              </w:rPr>
+              <w:instrText xml:space="preserve"> PAGEREF _Toc175689124 \h </w:instrText>
+            </w:r>
+            <w:r>
+              <w:rPr>
+                <w:noProof/>
+                <w:webHidden/>
+              </w:rPr>
+            </w:r>
+            <w:r>
+              <w:rPr>
+                <w:noProof/>
+                <w:webHidden/>
+              </w:rPr>
+              <w:fldChar w:fldCharType="separate"/>
+            </w:r>
+            <w:r>
+              <w:rPr>
+                <w:noProof/>
+                <w:webHidden/>
+              </w:rPr>
+              <w:t>4</w:t>
+            </w:r>
+            <w:r>
+              <w:rPr>
+                <w:noProof/>
+                <w:webHidden/>
+              </w:rPr>
+              <w:fldChar w:fldCharType="end"/>
+            </w:r>
+          </w:hyperlink>
+        </w:p>
+        <w:p>
+          <w:pPr>
+            <w:pStyle w:val="TOC2"/>
+            <w:tabs>
+              <w:tab w:val="right" w:leader="dot" w:pos="9016"/>
+            </w:tabs>
+            <w:rPr>
+              <w:rFonts w:eastAsiaTheme="minorEastAsia" w:cstheme="minorBidi"/>
+              <w:b w:val="0"/>
+              <w:bCs w:val="0"/>
+              <w:noProof/>
+              <w:kern w:val="2"/>
+              <w:sz w:val="24"/>
+              <w:szCs w:val="24"/>
+              <w14:ligatures w14:val="standardContextual"/>
+            </w:rPr>
+          </w:pPr>
+          <w:hyperlink w:anchor="_Toc175689125" w:history="1">
+            <w:r>
+              <w:rPr>
+                <w:rStyle w:val="Hyperlink"/>
+                <w:noProof/>
+              </w:rPr>
+              <w:t>11.  Add books</w:t>
+            </w:r>
+            <w:r>
+              <w:rPr>
+                <w:noProof/>
+                <w:webHidden/>
+              </w:rPr>
+              <w:tab/>
+            </w:r>
+            <w:r>
+              <w:rPr>
+                <w:noProof/>
+                <w:webHidden/>
+              </w:rPr>
+              <w:fldChar w:fldCharType="begin"/>
+            </w:r>
+            <w:r>
+              <w:rPr>
+                <w:noProof/>
+                <w:webHidden/>
+              </w:rPr>
+              <w:instrText xml:space="preserve"> PAGEREF _Toc175689125 \h </w:instrText>
+            </w:r>
+            <w:r>
+              <w:rPr>
+                <w:noProof/>
+                <w:webHidden/>
+              </w:rPr>
+            </w:r>
+            <w:r>
+              <w:rPr>
+                <w:noProof/>
+                <w:webHidden/>
+              </w:rPr>
+              <w:fldChar w:fldCharType="separate"/>
+            </w:r>
+            <w:r>
+              <w:rPr>
+                <w:noProof/>
+                <w:webHidden/>
+              </w:rPr>
+              <w:t>5</w:t>
+            </w:r>
+            <w:r>
+              <w:rPr>
+                <w:noProof/>
+                <w:webHidden/>
+              </w:rPr>
+              <w:fldChar w:fldCharType="end"/>
+            </w:r>
+          </w:hyperlink>
+        </w:p>
+        <w:p>
+          <w:pPr>
+            <w:pStyle w:val="TOC2"/>
+            <w:tabs>
+              <w:tab w:val="right" w:leader="dot" w:pos="9016"/>
+            </w:tabs>
+            <w:rPr>
+              <w:rFonts w:eastAsiaTheme="minorEastAsia" w:cstheme="minorBidi"/>
+              <w:b w:val="0"/>
+              <w:bCs w:val="0"/>
+              <w:noProof/>
+              <w:kern w:val="2"/>
+              <w:sz w:val="24"/>
+              <w:szCs w:val="24"/>
+              <w14:ligatures w14:val="standardContextual"/>
+            </w:rPr>
+          </w:pPr>
+          <w:hyperlink w:anchor="_Toc175689126" w:history="1">
+            <w:r>
+              <w:rPr>
+                <w:rStyle w:val="Hyperlink"/>
+                <w:noProof/>
+              </w:rPr>
+              <w:t>12.  Modify book</w:t>
+            </w:r>
+            <w:r>
+              <w:rPr>
+                <w:noProof/>
+                <w:webHidden/>
+              </w:rPr>
+              <w:tab/>
+            </w:r>
+            <w:r>
+              <w:rPr>
+                <w:noProof/>
+                <w:webHidden/>
+              </w:rPr>
+              <w:fldChar w:fldCharType="begin"/>
+            </w:r>
+            <w:r>
+              <w:rPr>
+                <w:noProof/>
+                <w:webHidden/>
+              </w:rPr>
+              <w:instrText xml:space="preserve"> PAGEREF _Toc175689126 \h </w:instrText>
+            </w:r>
+            <w:r>
+              <w:rPr>
+                <w:noProof/>
+                <w:webHidden/>
+              </w:rPr>
+            </w:r>
+            <w:r>
+              <w:rPr>
+                <w:noProof/>
+                <w:webHidden/>
+              </w:rPr>
+              <w:fldChar w:fldCharType="separate"/>
+            </w:r>
+            <w:r>
+              <w:rPr>
+                <w:noProof/>
+                <w:webHidden/>
+              </w:rPr>
+              <w:t>5</w:t>
+            </w:r>
+            <w:r>
+              <w:rPr>
+                <w:noProof/>
+                <w:webHidden/>
+              </w:rPr>
+              <w:fldChar w:fldCharType="end"/>
+            </w:r>
+          </w:hyperlink>
+        </w:p>
+        <w:p>
+          <w:pPr>
+            <w:pStyle w:val="TOC2"/>
+            <w:tabs>
+              <w:tab w:val="right" w:leader="dot" w:pos="9016"/>
+            </w:tabs>
+            <w:rPr>
+              <w:rFonts w:eastAsiaTheme="minorEastAsia" w:cstheme="minorBidi"/>
+              <w:b w:val="0"/>
+              <w:bCs w:val="0"/>
+              <w:noProof/>
+              <w:kern w:val="2"/>
+              <w:sz w:val="24"/>
+              <w:szCs w:val="24"/>
+              <w14:ligatures w14:val="standardContextual"/>
+            </w:rPr>
+          </w:pPr>
+          <w:hyperlink w:anchor="_Toc175689127" w:history="1">
+            <w:r>
+              <w:rPr>
+                <w:rStyle w:val="Hyperlink"/>
+                <w:noProof/>
+              </w:rPr>
               <w:t>Not find error.</w:t>
             </w:r>
             <w:r>
@@ -1028,7 +1239,7 @@
                 <w:noProof/>
                 <w:webHidden/>
               </w:rPr>
-              <w:instrText xml:space="preserve"> PAGEREF _Toc175600719 \h </w:instrText>
+              <w:instrText xml:space="preserve"> PAGEREF _Toc175689127 \h </w:instrText>
             </w:r>
             <w:r>
               <w:rPr>
@@ -1048,7 +1259,7 @@
                 <w:noProof/>
                 <w:webHidden/>
               </w:rPr>
-              <w:t>4</w:t>
+              <w:t>6</w:t>
             </w:r>
             <w:r>
               <w:rPr>
@@ -1076,7 +1287,7 @@
               <w14:ligatures w14:val="standardContextual"/>
             </w:rPr>
           </w:pPr>
-          <w:hyperlink w:anchor="_Toc175600720" w:history="1">
+          <w:hyperlink w:anchor="_Toc175689128" w:history="1">
             <w:r>
               <w:rPr>
                 <w:rStyle w:val="Hyperlink"/>
@@ -1103,7 +1314,7 @@
                 <w:noProof/>
                 <w:webHidden/>
               </w:rPr>
-              <w:instrText xml:space="preserve"> PAGEREF _Toc175600720 \h </w:instrText>
+              <w:instrText xml:space="preserve"> PAGEREF _Toc175689128 \h </w:instrText>
             </w:r>
             <w:r>
               <w:rPr>
@@ -1123,7 +1334,7 @@
                 <w:noProof/>
                 <w:webHidden/>
               </w:rPr>
-              <w:t>5</w:t>
+              <w:t>6</w:t>
             </w:r>
             <w:r>
               <w:rPr>
@@ -1151,7 +1362,7 @@
               <w14:ligatures w14:val="standardContextual"/>
             </w:rPr>
           </w:pPr>
-          <w:hyperlink w:anchor="_Toc175600721" w:history="1">
+          <w:hyperlink w:anchor="_Toc175689129" w:history="1">
             <w:r>
               <w:rPr>
                 <w:rStyle w:val="Hyperlink"/>
@@ -1178,7 +1389,7 @@
                 <w:noProof/>
                 <w:webHidden/>
               </w:rPr>
-              <w:instrText xml:space="preserve"> PAGEREF _Toc175600721 \h </w:instrText>
+              <w:instrText xml:space="preserve"> PAGEREF _Toc175689129 \h </w:instrText>
             </w:r>
             <w:r>
               <w:rPr>
@@ -1198,7 +1409,7 @@
                 <w:noProof/>
                 <w:webHidden/>
               </w:rPr>
-              <w:t>5</w:t>
+              <w:t>6</w:t>
             </w:r>
             <w:r>
               <w:rPr>
@@ -1226,7 +1437,7 @@
               <w14:ligatures w14:val="standardContextual"/>
             </w:rPr>
           </w:pPr>
-          <w:hyperlink w:anchor="_Toc175600722" w:history="1">
+          <w:hyperlink w:anchor="_Toc175689130" w:history="1">
             <w:r>
               <w:rPr>
                 <w:rStyle w:val="Hyperlink"/>
@@ -1253,7 +1464,7 @@
                 <w:noProof/>
                 <w:webHidden/>
               </w:rPr>
-              <w:instrText xml:space="preserve"> PAGEREF _Toc175600722 \h </w:instrText>
+              <w:instrText xml:space="preserve"> PAGEREF _Toc175689130 \h </w:instrText>
             </w:r>
             <w:r>
               <w:rPr>
@@ -1273,7 +1484,7 @@
                 <w:noProof/>
                 <w:webHidden/>
               </w:rPr>
-              <w:t>5</w:t>
+              <w:t>6</w:t>
             </w:r>
             <w:r>
               <w:rPr>
@@ -1301,10 +1512,11 @@
               <w14:ligatures w14:val="standardContextual"/>
             </w:rPr>
           </w:pPr>
-          <w:hyperlink w:anchor="_Toc175600723" w:history="1">
+          <w:hyperlink w:anchor="_Toc175689131" w:history="1">
             <w:r>
               <w:rPr>
                 <w:rStyle w:val="Hyperlink"/>
+                <w:strike/>
                 <w:noProof/>
               </w:rPr>
               <w:t>3.  Get similar authors</w:t>
@@ -1328,7 +1540,7 @@
                 <w:noProof/>
                 <w:webHidden/>
               </w:rPr>
-              <w:instrText xml:space="preserve"> PAGEREF _Toc175600723 \h </w:instrText>
+              <w:instrText xml:space="preserve"> PAGEREF _Toc175689131 \h </w:instrText>
             </w:r>
             <w:r>
               <w:rPr>
@@ -1348,7 +1560,7 @@
                 <w:noProof/>
                 <w:webHidden/>
               </w:rPr>
-              <w:t>5</w:t>
+              <w:t>6</w:t>
             </w:r>
             <w:r>
               <w:rPr>
@@ -1376,7 +1588,7 @@
               <w14:ligatures w14:val="standardContextual"/>
             </w:rPr>
           </w:pPr>
-          <w:hyperlink w:anchor="_Toc175600724" w:history="1">
+          <w:hyperlink w:anchor="_Toc175689132" w:history="1">
             <w:r>
               <w:rPr>
                 <w:rStyle w:val="Hyperlink"/>
@@ -1403,7 +1615,7 @@
                 <w:noProof/>
                 <w:webHidden/>
               </w:rPr>
-              <w:instrText xml:space="preserve"> PAGEREF _Toc175600724 \h </w:instrText>
+              <w:instrText xml:space="preserve"> PAGEREF _Toc175689132 \h </w:instrText>
             </w:r>
             <w:r>
               <w:rPr>
@@ -1423,7 +1635,7 @@
                 <w:noProof/>
                 <w:webHidden/>
               </w:rPr>
-              <w:t>5</w:t>
+              <w:t>6</w:t>
             </w:r>
             <w:r>
               <w:rPr>
@@ -1451,10 +1663,11 @@
               <w14:ligatures w14:val="standardContextual"/>
             </w:rPr>
           </w:pPr>
-          <w:hyperlink w:anchor="_Toc175600725" w:history="1">
+          <w:hyperlink w:anchor="_Toc175689133" w:history="1">
             <w:r>
               <w:rPr>
                 <w:rStyle w:val="Hyperlink"/>
+                <w:strike/>
                 <w:noProof/>
               </w:rPr>
               <w:t>5.  Get authors by startwith</w:t>
@@ -1478,7 +1691,7 @@
                 <w:noProof/>
                 <w:webHidden/>
               </w:rPr>
-              <w:instrText xml:space="preserve"> PAGEREF _Toc175600725 \h </w:instrText>
+              <w:instrText xml:space="preserve"> PAGEREF _Toc175689133 \h </w:instrText>
             </w:r>
             <w:r>
               <w:rPr>
@@ -1498,7 +1711,7 @@
                 <w:noProof/>
                 <w:webHidden/>
               </w:rPr>
-              <w:t>5</w:t>
+              <w:t>7</w:t>
             </w:r>
             <w:r>
               <w:rPr>
@@ -1526,10 +1739,11 @@
               <w14:ligatures w14:val="standardContextual"/>
             </w:rPr>
           </w:pPr>
-          <w:hyperlink w:anchor="_Toc175600726" w:history="1">
+          <w:hyperlink w:anchor="_Toc175689134" w:history="1">
             <w:r>
               <w:rPr>
                 <w:rStyle w:val="Hyperlink"/>
+                <w:strike/>
                 <w:noProof/>
               </w:rPr>
               <w:t>OTHER APIs</w:t>
@@ -1553,7 +1767,7 @@
                 <w:noProof/>
                 <w:webHidden/>
               </w:rPr>
-              <w:instrText xml:space="preserve"> PAGEREF _Toc175600726 \h </w:instrText>
+              <w:instrText xml:space="preserve"> PAGEREF _Toc175689134 \h </w:instrText>
             </w:r>
             <w:r>
               <w:rPr>
@@ -1573,7 +1787,7 @@
                 <w:noProof/>
                 <w:webHidden/>
               </w:rPr>
-              <w:t>5</w:t>
+              <w:t>7</w:t>
             </w:r>
             <w:r>
               <w:rPr>
@@ -1601,10 +1815,11 @@
               <w14:ligatures w14:val="standardContextual"/>
             </w:rPr>
           </w:pPr>
-          <w:hyperlink w:anchor="_Toc175600727" w:history="1">
+          <w:hyperlink w:anchor="_Toc175689135" w:history="1">
             <w:r>
               <w:rPr>
                 <w:rStyle w:val="Hyperlink"/>
+                <w:strike/>
                 <w:noProof/>
               </w:rPr>
               <w:t>1.  Get all categories</w:t>
@@ -1628,7 +1843,7 @@
                 <w:noProof/>
                 <w:webHidden/>
               </w:rPr>
-              <w:instrText xml:space="preserve"> PAGEREF _Toc175600727 \h </w:instrText>
+              <w:instrText xml:space="preserve"> PAGEREF _Toc175689135 \h </w:instrText>
             </w:r>
             <w:r>
               <w:rPr>
@@ -1648,7 +1863,7 @@
                 <w:noProof/>
                 <w:webHidden/>
               </w:rPr>
-              <w:t>5</w:t>
+              <w:t>7</w:t>
             </w:r>
             <w:r>
               <w:rPr>
@@ -1676,10 +1891,11 @@
               <w14:ligatures w14:val="standardContextual"/>
             </w:rPr>
           </w:pPr>
-          <w:hyperlink w:anchor="_Toc175600728" w:history="1">
+          <w:hyperlink w:anchor="_Toc175689136" w:history="1">
             <w:r>
               <w:rPr>
                 <w:rStyle w:val="Hyperlink"/>
+                <w:strike/>
                 <w:noProof/>
               </w:rPr>
               <w:t>2.  Get all published year</w:t>
@@ -1703,7 +1919,7 @@
                 <w:noProof/>
                 <w:webHidden/>
               </w:rPr>
-              <w:instrText xml:space="preserve"> PAGEREF _Toc175600728 \h </w:instrText>
+              <w:instrText xml:space="preserve"> PAGEREF _Toc175689136 \h </w:instrText>
             </w:r>
             <w:r>
               <w:rPr>
@@ -1723,7 +1939,7 @@
                 <w:noProof/>
                 <w:webHidden/>
               </w:rPr>
-              <w:t>6</w:t>
+              <w:t>7</w:t>
             </w:r>
             <w:r>
               <w:rPr>
@@ -1751,7 +1967,7 @@
       <w:pPr>
         <w:pStyle w:val="Heading1"/>
       </w:pPr>
-      <w:bookmarkStart w:id="0" w:name="_Toc175600707"/>
+      <w:bookmarkStart w:id="0" w:name="_Toc175689112"/>
       <w:r>
         <w:t>GET BOOK INFORMATION RELATED API</w:t>
       </w:r>
@@ -1764,7 +1980,7 @@
       <w:pPr>
         <w:pStyle w:val="Heading2"/>
       </w:pPr>
-      <w:bookmarkStart w:id="1" w:name="_Toc175600708"/>
+      <w:bookmarkStart w:id="1" w:name="_Toc175689113"/>
       <w:r>
         <w:t>1. Get book information by book name.</w:t>
       </w:r>
@@ -1838,6 +2054,7 @@
           <w:szCs w:val="18"/>
           <w:shd w:val="clear" w:color="auto" w:fill="FFFFFF"/>
         </w:rPr>
+        <w:lastRenderedPageBreak/>
         <w:t xml:space="preserve">    "title": "Bruce Lee: The Incomparable Fighter",</w:t>
       </w:r>
     </w:p>
@@ -1943,7 +2160,6 @@
           <w:szCs w:val="18"/>
           <w:shd w:val="clear" w:color="auto" w:fill="FFFFFF"/>
         </w:rPr>
-        <w:lastRenderedPageBreak/>
         <w:t xml:space="preserve">        }</w:t>
       </w:r>
     </w:p>
@@ -2004,7 +2220,7 @@
       <w:pPr>
         <w:pStyle w:val="Heading2"/>
       </w:pPr>
-      <w:bookmarkStart w:id="2" w:name="_Toc175600709"/>
+      <w:bookmarkStart w:id="2" w:name="_Toc175689114"/>
       <w:r>
         <w:t>2. Sea</w:t>
       </w:r>
@@ -2186,7 +2402,7 @@
       <w:pPr>
         <w:pStyle w:val="Heading2"/>
       </w:pPr>
-      <w:bookmarkStart w:id="3" w:name="_Toc175600710"/>
+      <w:bookmarkStart w:id="3" w:name="_Toc175689115"/>
       <w:r>
         <w:t>3</w:t>
       </w:r>
@@ -2279,7 +2495,7 @@
       <w:pPr>
         <w:pStyle w:val="Heading2"/>
       </w:pPr>
-      <w:bookmarkStart w:id="4" w:name="_Toc175600711"/>
+      <w:bookmarkStart w:id="4" w:name="_Toc175689116"/>
       <w:r>
         <w:t>3. Fuzzy Search book</w:t>
       </w:r>
@@ -2332,6 +2548,7 @@
     </w:p>
     <w:p>
       <w:r>
+        <w:lastRenderedPageBreak/>
         <w:t xml:space="preserve">    "books": [</w:t>
       </w:r>
     </w:p>
@@ -2357,7 +2574,6 @@
     </w:p>
     <w:p>
       <w:r>
-        <w:lastRenderedPageBreak/>
         <w:t xml:space="preserve">                    "name": "M. Uyehara",</w:t>
       </w:r>
     </w:p>
@@ -2406,7 +2622,7 @@
           <w:strike/>
         </w:rPr>
       </w:pPr>
-      <w:bookmarkStart w:id="5" w:name="_Toc175600712"/>
+      <w:bookmarkStart w:id="5" w:name="_Toc175689117"/>
       <w:r>
         <w:rPr>
           <w:strike/>
@@ -2530,7 +2746,7 @@
           <w:strike/>
         </w:rPr>
       </w:pPr>
-      <w:bookmarkStart w:id="6" w:name="_Toc175600713"/>
+      <w:bookmarkStart w:id="6" w:name="_Toc175689118"/>
       <w:r>
         <w:rPr>
           <w:strike/>
@@ -2607,7 +2823,7 @@
       <w:pPr>
         <w:pStyle w:val="Heading2"/>
       </w:pPr>
-      <w:bookmarkStart w:id="7" w:name="_Toc175600714"/>
+      <w:bookmarkStart w:id="7" w:name="_Toc175689119"/>
       <w:r>
         <w:t>6. Get books by author</w:t>
       </w:r>
@@ -2727,11 +2943,12 @@
           <w:strike/>
         </w:rPr>
       </w:pPr>
-      <w:bookmarkStart w:id="8" w:name="_Toc175600715"/>
-      <w:r>
-        <w:rPr>
-          <w:strike/>
-        </w:rPr>
+      <w:bookmarkStart w:id="8" w:name="_Toc175689120"/>
+      <w:r>
+        <w:rPr>
+          <w:strike/>
+        </w:rPr>
+        <w:lastRenderedPageBreak/>
         <w:t>6. Get books by publisher</w:t>
       </w:r>
       <w:bookmarkEnd w:id="8"/>
@@ -2791,12 +3008,11 @@
           <w:strike/>
         </w:rPr>
       </w:pPr>
-      <w:bookmarkStart w:id="9" w:name="_Toc175600716"/>
-      <w:r>
-        <w:rPr>
-          <w:strike/>
-        </w:rPr>
-        <w:lastRenderedPageBreak/>
+      <w:bookmarkStart w:id="9" w:name="_Toc175689121"/>
+      <w:r>
+        <w:rPr>
+          <w:strike/>
+        </w:rPr>
         <w:t>7. Get books by published year</w:t>
       </w:r>
       <w:bookmarkEnd w:id="9"/>
@@ -2871,7 +3087,7 @@
       <w:pPr>
         <w:pStyle w:val="Heading2"/>
       </w:pPr>
-      <w:bookmarkStart w:id="10" w:name="_Toc175600717"/>
+      <w:bookmarkStart w:id="10" w:name="_Toc175689122"/>
       <w:r>
         <w:t>8. Get books by pages and limits</w:t>
       </w:r>
@@ -3650,7 +3866,27 @@
           <w:sz w:val="10"/>
           <w:szCs w:val="10"/>
         </w:rPr>
-        <w:t xml:space="preserve"> </w:t>
+        <w:t xml:space="preserve"> Windeatt",</w:t>
+      </w:r>
+    </w:p>
+    <w:p>
+      <w:pPr>
+        <w:shd w:val="clear" w:color="auto" w:fill="FFFFFE"/>
+        <w:rPr>
+          <w:rFonts w:ascii="Courier New" w:hAnsi="Courier New" w:cs="Courier New"/>
+          <w:color w:val="000000"/>
+          <w:sz w:val="10"/>
+          <w:szCs w:val="10"/>
+        </w:rPr>
+      </w:pPr>
+      <w:r>
+        <w:rPr>
+          <w:rFonts w:ascii="Courier New" w:hAnsi="Courier New" w:cs="Courier New"/>
+          <w:color w:val="000000"/>
+          <w:sz w:val="10"/>
+          <w:szCs w:val="10"/>
+        </w:rPr>
+        <w:t xml:space="preserve">                    "link": "/authors/Mary </w:t>
       </w:r>
       <w:proofErr w:type="spellStart"/>
       <w:r>
@@ -3660,7 +3896,7 @@
           <w:sz w:val="10"/>
           <w:szCs w:val="10"/>
         </w:rPr>
-        <w:t>Windeatt</w:t>
+        <w:t>Fabyan</w:t>
       </w:r>
       <w:proofErr w:type="spellEnd"/>
       <w:r>
@@ -3670,67 +3906,7 @@
           <w:sz w:val="10"/>
           <w:szCs w:val="10"/>
         </w:rPr>
-        <w:t>",</w:t>
-      </w:r>
-    </w:p>
-    <w:p>
-      <w:pPr>
-        <w:shd w:val="clear" w:color="auto" w:fill="FFFFFE"/>
-        <w:rPr>
-          <w:rFonts w:ascii="Courier New" w:hAnsi="Courier New" w:cs="Courier New"/>
-          <w:color w:val="000000"/>
-          <w:sz w:val="10"/>
-          <w:szCs w:val="10"/>
-        </w:rPr>
-      </w:pPr>
-      <w:r>
-        <w:rPr>
-          <w:rFonts w:ascii="Courier New" w:hAnsi="Courier New" w:cs="Courier New"/>
-          <w:color w:val="000000"/>
-          <w:sz w:val="10"/>
-          <w:szCs w:val="10"/>
-        </w:rPr>
-        <w:t xml:space="preserve">                    "link": "/authors/Mary </w:t>
-      </w:r>
-      <w:proofErr w:type="spellStart"/>
-      <w:r>
-        <w:rPr>
-          <w:rFonts w:ascii="Courier New" w:hAnsi="Courier New" w:cs="Courier New"/>
-          <w:color w:val="000000"/>
-          <w:sz w:val="10"/>
-          <w:szCs w:val="10"/>
-        </w:rPr>
-        <w:t>Fabyan</w:t>
-      </w:r>
-      <w:proofErr w:type="spellEnd"/>
-      <w:r>
-        <w:rPr>
-          <w:rFonts w:ascii="Courier New" w:hAnsi="Courier New" w:cs="Courier New"/>
-          <w:color w:val="000000"/>
-          <w:sz w:val="10"/>
-          <w:szCs w:val="10"/>
-        </w:rPr>
-        <w:t xml:space="preserve"> </w:t>
-      </w:r>
-      <w:proofErr w:type="spellStart"/>
-      <w:r>
-        <w:rPr>
-          <w:rFonts w:ascii="Courier New" w:hAnsi="Courier New" w:cs="Courier New"/>
-          <w:color w:val="000000"/>
-          <w:sz w:val="10"/>
-          <w:szCs w:val="10"/>
-        </w:rPr>
-        <w:t>Windeatt</w:t>
-      </w:r>
-      <w:proofErr w:type="spellEnd"/>
-      <w:r>
-        <w:rPr>
-          <w:rFonts w:ascii="Courier New" w:hAnsi="Courier New" w:cs="Courier New"/>
-          <w:color w:val="000000"/>
-          <w:sz w:val="10"/>
-          <w:szCs w:val="10"/>
-        </w:rPr>
-        <w:t>"</w:t>
+        <w:t xml:space="preserve"> Windeatt"</w:t>
       </w:r>
     </w:p>
     <w:p>
@@ -4028,7 +4204,7 @@
       <w:pPr>
         <w:pStyle w:val="Heading2"/>
       </w:pPr>
-      <w:bookmarkStart w:id="11" w:name="_Toc175600718"/>
+      <w:bookmarkStart w:id="11" w:name="_Toc175689123"/>
       <w:r>
         <w:t>9</w:t>
       </w:r>
@@ -4164,14 +4340,549 @@
       <w:pPr>
         <w:pStyle w:val="Heading2"/>
       </w:pPr>
-      <w:bookmarkStart w:id="12" w:name="_Toc175600719"/>
+      <w:bookmarkStart w:id="12" w:name="_Toc175689124"/>
+      <w:r>
+        <w:rPr>
+          <w:highlight w:val="yellow"/>
+        </w:rPr>
+        <w:t>10. Delete book node</w:t>
+      </w:r>
+      <w:bookmarkEnd w:id="12"/>
+    </w:p>
+    <w:p>
+      <w:r>
+        <w:t xml:space="preserve">POST (example): </w:t>
+      </w:r>
+      <w:r>
+        <w:t>curl --location 'http://127.0.0.1:8000/</w:t>
+      </w:r>
+      <w:proofErr w:type="spellStart"/>
+      <w:r>
+        <w:t>api</w:t>
+      </w:r>
+      <w:proofErr w:type="spellEnd"/>
+      <w:r>
+        <w:t>/books/?action=delete-book' \</w:t>
+      </w:r>
+    </w:p>
+    <w:p>
+      <w:r>
+        <w:t>--header 'Content-Type: application/</w:t>
+      </w:r>
+      <w:proofErr w:type="spellStart"/>
+      <w:r>
+        <w:t>json</w:t>
+      </w:r>
+      <w:proofErr w:type="spellEnd"/>
+      <w:r>
+        <w:t>' \</w:t>
+      </w:r>
+    </w:p>
+    <w:p>
+      <w:r>
+        <w:lastRenderedPageBreak/>
+        <w:t>--</w:t>
+      </w:r>
+      <w:r>
+        <w:rPr>
+          <w:b/>
+          <w:bCs/>
+        </w:rPr>
+        <w:t>data</w:t>
+      </w:r>
+      <w:r>
+        <w:t xml:space="preserve"> '{</w:t>
+      </w:r>
+    </w:p>
+    <w:p>
+      <w:r>
+        <w:t xml:space="preserve">    "book-title": "The Bruce Lee Story"</w:t>
+      </w:r>
+    </w:p>
+    <w:p>
+      <w:r>
+        <w:t>}'</w:t>
+      </w:r>
+    </w:p>
+    <w:p>
+      <w:r>
+        <w:t>REPLY:</w:t>
+      </w:r>
+    </w:p>
+    <w:p>
+      <w:r>
+        <w:t>{</w:t>
+      </w:r>
+    </w:p>
+    <w:p>
+      <w:r>
+        <w:t xml:space="preserve">    "error": 0</w:t>
+      </w:r>
+    </w:p>
+    <w:p>
+      <w:r>
+        <w:t>}</w:t>
+      </w:r>
+    </w:p>
+    <w:p>
+      <w:pPr>
+        <w:pStyle w:val="Heading2"/>
+      </w:pPr>
+      <w:bookmarkStart w:id="13" w:name="_Toc175689125"/>
+      <w:r>
+        <w:rPr>
+          <w:highlight w:val="yellow"/>
+        </w:rPr>
+        <w:t>11.  Add books</w:t>
+      </w:r>
+      <w:bookmarkEnd w:id="13"/>
+    </w:p>
+    <w:p>
+      <w:r>
+        <w:t>POST (example):</w:t>
+      </w:r>
+      <w:r>
+        <w:rPr>
+          <w:rFonts w:ascii="Monaco" w:hAnsi="Monaco"/>
+          <w:color w:val="000000"/>
+          <w:sz w:val="18"/>
+          <w:szCs w:val="18"/>
+        </w:rPr>
+        <w:t xml:space="preserve"> </w:t>
+      </w:r>
+      <w:r>
+        <w:t>curl --location 'http://127.0.0.1:8000/</w:t>
+      </w:r>
+      <w:proofErr w:type="spellStart"/>
+      <w:r>
+        <w:t>api</w:t>
+      </w:r>
+      <w:proofErr w:type="spellEnd"/>
+      <w:r>
+        <w:t>/books/?action=add-books' \</w:t>
+      </w:r>
+    </w:p>
+    <w:p>
+      <w:r>
+        <w:t>--header 'Content-Type: application/</w:t>
+      </w:r>
+      <w:proofErr w:type="spellStart"/>
+      <w:r>
+        <w:t>json</w:t>
+      </w:r>
+      <w:proofErr w:type="spellEnd"/>
+      <w:r>
+        <w:t>' \</w:t>
+      </w:r>
+    </w:p>
+    <w:p>
+      <w:pPr>
+        <w:rPr>
+          <w:highlight w:val="yellow"/>
+        </w:rPr>
+      </w:pPr>
+      <w:r>
+        <w:t>--</w:t>
+      </w:r>
+      <w:r>
+        <w:rPr>
+          <w:b/>
+          <w:bCs/>
+        </w:rPr>
+        <w:t>data</w:t>
+      </w:r>
+      <w:r>
+        <w:t xml:space="preserve"> '    </w:t>
+      </w:r>
+      <w:r>
+        <w:rPr>
+          <w:highlight w:val="yellow"/>
+        </w:rPr>
+        <w:t>{</w:t>
+      </w:r>
+    </w:p>
+    <w:p>
+      <w:pPr>
+        <w:rPr>
+          <w:highlight w:val="yellow"/>
+        </w:rPr>
+      </w:pPr>
+      <w:r>
+        <w:rPr>
+          <w:highlight w:val="yellow"/>
+        </w:rPr>
+        <w:t xml:space="preserve">    "add-books":</w:t>
+      </w:r>
+    </w:p>
+    <w:p>
+      <w:pPr>
+        <w:rPr>
+          <w:highlight w:val="yellow"/>
+        </w:rPr>
+      </w:pPr>
+      <w:r>
+        <w:rPr>
+          <w:highlight w:val="yellow"/>
+        </w:rPr>
+        <w:t xml:space="preserve">        [{</w:t>
+      </w:r>
+    </w:p>
+    <w:p>
+      <w:pPr>
+        <w:rPr>
+          <w:highlight w:val="yellow"/>
+        </w:rPr>
+      </w:pPr>
+      <w:r>
+        <w:rPr>
+          <w:highlight w:val="yellow"/>
+        </w:rPr>
+        <w:t xml:space="preserve">            "title": "Bruce Lee: The Incomparable Fighter",</w:t>
+      </w:r>
+    </w:p>
+    <w:p>
+      <w:pPr>
+        <w:rPr>
+          <w:highlight w:val="yellow"/>
+        </w:rPr>
+      </w:pPr>
+      <w:r>
+        <w:rPr>
+          <w:highlight w:val="yellow"/>
+        </w:rPr>
+        <w:t xml:space="preserve">            "authors": [ "M. Uyehara"]</w:t>
+      </w:r>
+    </w:p>
+    <w:p>
+      <w:pPr>
+        <w:rPr>
+          <w:highlight w:val="yellow"/>
+        </w:rPr>
+      </w:pPr>
+      <w:r>
+        <w:rPr>
+          <w:highlight w:val="yellow"/>
+        </w:rPr>
+        <w:t xml:space="preserve">        },</w:t>
+      </w:r>
+    </w:p>
+    <w:p>
+      <w:pPr>
+        <w:rPr>
+          <w:highlight w:val="yellow"/>
+        </w:rPr>
+      </w:pPr>
+      <w:r>
+        <w:rPr>
+          <w:highlight w:val="yellow"/>
+        </w:rPr>
+        <w:t xml:space="preserve">        {</w:t>
+      </w:r>
+    </w:p>
+    <w:p>
+      <w:pPr>
+        <w:rPr>
+          <w:highlight w:val="yellow"/>
+        </w:rPr>
+      </w:pPr>
+      <w:r>
+        <w:rPr>
+          <w:highlight w:val="yellow"/>
+        </w:rPr>
+        <w:t xml:space="preserve">            "title": "The Bruce Lee Story",</w:t>
+      </w:r>
+    </w:p>
+    <w:p>
+      <w:pPr>
+        <w:rPr>
+          <w:highlight w:val="yellow"/>
+        </w:rPr>
+      </w:pPr>
+      <w:r>
+        <w:rPr>
+          <w:highlight w:val="yellow"/>
+        </w:rPr>
+        <w:t xml:space="preserve">            "authors": ["Mike </w:t>
+      </w:r>
+      <w:proofErr w:type="spellStart"/>
+      <w:r>
+        <w:rPr>
+          <w:highlight w:val="yellow"/>
+        </w:rPr>
+        <w:t>Lee","Linda</w:t>
+      </w:r>
+      <w:proofErr w:type="spellEnd"/>
+      <w:r>
+        <w:rPr>
+          <w:highlight w:val="yellow"/>
+        </w:rPr>
+        <w:t xml:space="preserve"> Lee"]</w:t>
+      </w:r>
+    </w:p>
+    <w:p>
+      <w:pPr>
+        <w:rPr>
+          <w:highlight w:val="yellow"/>
+        </w:rPr>
+      </w:pPr>
+      <w:r>
+        <w:rPr>
+          <w:highlight w:val="yellow"/>
+        </w:rPr>
+        <w:t xml:space="preserve">        }]</w:t>
+      </w:r>
+    </w:p>
+    <w:p>
+      <w:pPr>
+        <w:ind w:firstLine="240"/>
+      </w:pPr>
+      <w:r>
+        <w:rPr>
+          <w:highlight w:val="yellow"/>
+        </w:rPr>
+        <w:t>}'</w:t>
+      </w:r>
+    </w:p>
+    <w:p>
+      <w:r>
+        <w:t xml:space="preserve">Reply: success </w:t>
+      </w:r>
+      <w:r>
+        <w:sym w:font="Wingdings" w:char="F0E8"/>
+      </w:r>
+      <w:r>
+        <w:t xml:space="preserve"> </w:t>
+      </w:r>
+    </w:p>
+    <w:p>
+      <w:r>
+        <w:t>{</w:t>
+      </w:r>
+    </w:p>
+    <w:p>
+      <w:r>
+        <w:t xml:space="preserve">    "error": 0</w:t>
+      </w:r>
+    </w:p>
+    <w:p>
+      <w:r>
+        <w:t>}</w:t>
+      </w:r>
+    </w:p>
+    <w:p>
+      <w:r>
+        <w:t xml:space="preserve">Fail </w:t>
+      </w:r>
+      <w:r>
+        <w:sym w:font="Wingdings" w:char="F0E0"/>
+      </w:r>
+    </w:p>
+    <w:p>
+      <w:r>
+        <w:t>{</w:t>
+      </w:r>
+    </w:p>
+    <w:p>
+      <w:r>
+        <w:t xml:space="preserve">    "error": 1,</w:t>
+      </w:r>
+    </w:p>
+    <w:p>
+      <w:r>
+        <w:t xml:space="preserve">    "exist-books": [</w:t>
+      </w:r>
+    </w:p>
+    <w:p>
+      <w:r>
+        <w:t xml:space="preserve">        {</w:t>
+      </w:r>
+    </w:p>
+    <w:p>
+      <w:r>
+        <w:t xml:space="preserve">            "title": "Bruce Lee: The Incomparable Fighter",</w:t>
+      </w:r>
+    </w:p>
+    <w:p>
+      <w:r>
+        <w:t xml:space="preserve">            "authors": "M. Uyehara"</w:t>
+      </w:r>
+    </w:p>
+    <w:p>
+      <w:r>
+        <w:t xml:space="preserve">        },</w:t>
+      </w:r>
+    </w:p>
+    <w:p>
+      <w:r>
+        <w:t xml:space="preserve">        {</w:t>
+      </w:r>
+    </w:p>
+    <w:p>
+      <w:r>
+        <w:t xml:space="preserve">            "title": "The Bruce Lee Story",</w:t>
+      </w:r>
+    </w:p>
+    <w:p>
+      <w:r>
+        <w:t xml:space="preserve">            "authors": "Mike Lee, Linda Lee"</w:t>
+      </w:r>
+    </w:p>
+    <w:p>
+      <w:r>
+        <w:t xml:space="preserve">        }</w:t>
+      </w:r>
+    </w:p>
+    <w:p>
+      <w:r>
+        <w:t xml:space="preserve">    ]</w:t>
+      </w:r>
+    </w:p>
+    <w:p>
+      <w:r>
+        <w:t>}</w:t>
+      </w:r>
+    </w:p>
+    <w:p/>
+    <w:p>
+      <w:pPr>
+        <w:pStyle w:val="Heading2"/>
+      </w:pPr>
+      <w:bookmarkStart w:id="14" w:name="_Toc175689126"/>
+      <w:r>
+        <w:rPr>
+          <w:highlight w:val="yellow"/>
+        </w:rPr>
+        <w:t>12.  Modify book</w:t>
+      </w:r>
+      <w:bookmarkEnd w:id="14"/>
+    </w:p>
+    <w:p>
+      <w:r>
+        <w:t>POST:</w:t>
+      </w:r>
+      <w:r>
+        <w:rPr>
+          <w:rFonts w:ascii="Monaco" w:hAnsi="Monaco"/>
+          <w:color w:val="000000"/>
+          <w:sz w:val="18"/>
+          <w:szCs w:val="18"/>
+        </w:rPr>
+        <w:t xml:space="preserve"> </w:t>
+      </w:r>
+      <w:r>
+        <w:t>curl --location 'http://127.0.0.1:8000/</w:t>
+      </w:r>
+      <w:proofErr w:type="spellStart"/>
+      <w:r>
+        <w:t>api</w:t>
+      </w:r>
+      <w:proofErr w:type="spellEnd"/>
+      <w:r>
+        <w:t>/books/?action=update-book' \</w:t>
+      </w:r>
+    </w:p>
+    <w:p>
+      <w:r>
+        <w:t>--header 'Content-Type: application/</w:t>
+      </w:r>
+      <w:proofErr w:type="spellStart"/>
+      <w:r>
+        <w:t>json</w:t>
+      </w:r>
+      <w:proofErr w:type="spellEnd"/>
+      <w:r>
+        <w:t>' \</w:t>
+      </w:r>
+    </w:p>
+    <w:p>
+      <w:r>
+        <w:t>--</w:t>
+      </w:r>
+      <w:r>
+        <w:rPr>
+          <w:b/>
+          <w:bCs/>
+        </w:rPr>
+        <w:t>data</w:t>
+      </w:r>
+      <w:r>
+        <w:t xml:space="preserve"> '    {</w:t>
+      </w:r>
+    </w:p>
+    <w:p>
+      <w:r>
+        <w:t xml:space="preserve">        "</w:t>
+      </w:r>
+      <w:r>
+        <w:t>book-</w:t>
+      </w:r>
+      <w:r>
+        <w:t>title": "Bruce Lee: The Incomparable Fighter",</w:t>
+      </w:r>
+    </w:p>
+    <w:p>
+      <w:r>
+        <w:t xml:space="preserve">        "authors": [ "H. Uyehara"]</w:t>
+      </w:r>
+    </w:p>
+    <w:p>
+      <w:pPr>
+        <w:ind w:firstLine="240"/>
+      </w:pPr>
+      <w:r>
+        <w:t>}'</w:t>
+      </w:r>
+    </w:p>
+    <w:p/>
+    <w:p>
+      <w:r>
+        <w:lastRenderedPageBreak/>
+        <w:t>REPLY:</w:t>
+      </w:r>
+    </w:p>
+    <w:p>
+      <w:r>
+        <w:t>{</w:t>
+      </w:r>
+    </w:p>
+    <w:p>
+      <w:r>
+        <w:t xml:space="preserve">    "error": 0</w:t>
+      </w:r>
+    </w:p>
+    <w:p>
+      <w:r>
+        <w:t>}</w:t>
+      </w:r>
+    </w:p>
+    <w:p/>
+    <w:p/>
+    <w:p>
+      <w:pPr>
+        <w:rPr>
+          <w:lang w:val="en-GB"/>
+        </w:rPr>
+      </w:pPr>
+    </w:p>
+    <w:p>
+      <w:pPr>
+        <w:rPr>
+          <w:lang w:val="en-GB"/>
+        </w:rPr>
+      </w:pPr>
+    </w:p>
+    <w:p>
+      <w:pPr>
+        <w:pStyle w:val="Heading2"/>
+      </w:pPr>
+      <w:bookmarkStart w:id="15" w:name="_Toc175689127"/>
       <w:r>
         <w:t xml:space="preserve">Not find </w:t>
       </w:r>
       <w:r>
         <w:t>error.</w:t>
       </w:r>
-      <w:bookmarkEnd w:id="12"/>
+      <w:bookmarkEnd w:id="15"/>
     </w:p>
     <w:p>
       <w:pPr>
@@ -4291,12 +5002,12 @@
       <w:pPr>
         <w:pStyle w:val="Heading1"/>
       </w:pPr>
-      <w:bookmarkStart w:id="13" w:name="_Toc175600720"/>
     </w:p>
     <w:p>
       <w:pPr>
         <w:pStyle w:val="Heading1"/>
       </w:pPr>
+      <w:bookmarkStart w:id="16" w:name="_Toc175689128"/>
       <w:r>
         <w:t xml:space="preserve">GET </w:t>
       </w:r>
@@ -4306,7 +5017,7 @@
       <w:r>
         <w:t>s</w:t>
       </w:r>
-      <w:bookmarkEnd w:id="13"/>
+      <w:bookmarkEnd w:id="16"/>
     </w:p>
     <w:p>
       <w:pPr>
@@ -4319,11 +5030,11 @@
       <w:pPr>
         <w:pStyle w:val="Heading2"/>
       </w:pPr>
-      <w:bookmarkStart w:id="14" w:name="_Toc175600721"/>
+      <w:bookmarkStart w:id="17" w:name="_Toc175689129"/>
       <w:r>
         <w:t>1.  Get authors counts</w:t>
       </w:r>
-      <w:bookmarkEnd w:id="14"/>
+      <w:bookmarkEnd w:id="17"/>
     </w:p>
     <w:p>
       <w:pPr>
@@ -4455,11 +5166,11 @@
       <w:pPr>
         <w:pStyle w:val="Heading2"/>
       </w:pPr>
-      <w:bookmarkStart w:id="15" w:name="_Toc175600722"/>
+      <w:bookmarkStart w:id="18" w:name="_Toc175689130"/>
       <w:r>
         <w:t>2.  Get author info</w:t>
       </w:r>
-      <w:bookmarkEnd w:id="15"/>
+      <w:bookmarkEnd w:id="18"/>
     </w:p>
     <w:p>
       <w:pPr>
@@ -4492,9 +5203,303 @@
           <w:szCs w:val="18"/>
           <w:shd w:val="clear" w:color="auto" w:fill="FFFFFF"/>
         </w:rPr>
-        <w:t xml:space="preserve"> </w:t>
-      </w:r>
-      <w:r>
+        <w:t xml:space="preserve"> http://127.0.0.1:8000/api/authors/?action=get-author-info&amp;name=Lee Blessing</w:t>
+      </w:r>
+    </w:p>
+    <w:p>
+      <w:r>
+        <w:t>REPLY:</w:t>
+      </w:r>
+    </w:p>
+    <w:p>
+      <w:pPr>
+        <w:shd w:val="clear" w:color="auto" w:fill="FFFFFE"/>
+        <w:rPr>
+          <w:rFonts w:ascii="Courier New" w:hAnsi="Courier New" w:cs="Courier New"/>
+          <w:color w:val="000000"/>
+          <w:sz w:val="10"/>
+          <w:szCs w:val="10"/>
+        </w:rPr>
+      </w:pPr>
+      <w:r>
+        <w:rPr>
+          <w:rFonts w:ascii="Courier New" w:hAnsi="Courier New" w:cs="Courier New"/>
+          <w:color w:val="000000"/>
+          <w:sz w:val="10"/>
+          <w:szCs w:val="10"/>
+        </w:rPr>
+        <w:t>{</w:t>
+      </w:r>
+    </w:p>
+    <w:p>
+      <w:pPr>
+        <w:shd w:val="clear" w:color="auto" w:fill="FFFFFE"/>
+        <w:rPr>
+          <w:rFonts w:ascii="Courier New" w:hAnsi="Courier New" w:cs="Courier New"/>
+          <w:color w:val="000000"/>
+          <w:sz w:val="10"/>
+          <w:szCs w:val="10"/>
+        </w:rPr>
+      </w:pPr>
+      <w:r>
+        <w:rPr>
+          <w:rFonts w:ascii="Courier New" w:hAnsi="Courier New" w:cs="Courier New"/>
+          <w:color w:val="000000"/>
+          <w:sz w:val="10"/>
+          <w:szCs w:val="10"/>
+        </w:rPr>
+        <w:t xml:space="preserve">    "author": {</w:t>
+      </w:r>
+    </w:p>
+    <w:p>
+      <w:pPr>
+        <w:shd w:val="clear" w:color="auto" w:fill="FFFFFE"/>
+        <w:rPr>
+          <w:rFonts w:ascii="Courier New" w:hAnsi="Courier New" w:cs="Courier New"/>
+          <w:color w:val="000000"/>
+          <w:sz w:val="10"/>
+          <w:szCs w:val="10"/>
+        </w:rPr>
+      </w:pPr>
+      <w:r>
+        <w:rPr>
+          <w:rFonts w:ascii="Courier New" w:hAnsi="Courier New" w:cs="Courier New"/>
+          <w:color w:val="000000"/>
+          <w:sz w:val="10"/>
+          <w:szCs w:val="10"/>
+        </w:rPr>
+        <w:t xml:space="preserve">        "name": "Lee Blessing",</w:t>
+      </w:r>
+    </w:p>
+    <w:p>
+      <w:pPr>
+        <w:shd w:val="clear" w:color="auto" w:fill="FFFFFE"/>
+        <w:rPr>
+          <w:rFonts w:ascii="Courier New" w:hAnsi="Courier New" w:cs="Courier New"/>
+          <w:color w:val="000000"/>
+          <w:sz w:val="10"/>
+          <w:szCs w:val="10"/>
+        </w:rPr>
+      </w:pPr>
+      <w:r>
+        <w:rPr>
+          <w:rFonts w:ascii="Courier New" w:hAnsi="Courier New" w:cs="Courier New"/>
+          <w:color w:val="000000"/>
+          <w:sz w:val="10"/>
+          <w:szCs w:val="10"/>
+        </w:rPr>
+        <w:t xml:space="preserve">        "</w:t>
+      </w:r>
+      <w:proofErr w:type="spellStart"/>
+      <w:r>
+        <w:rPr>
+          <w:rFonts w:ascii="Courier New" w:hAnsi="Courier New" w:cs="Courier New"/>
+          <w:color w:val="000000"/>
+          <w:sz w:val="10"/>
+          <w:szCs w:val="10"/>
+        </w:rPr>
+        <w:t>similar_authors</w:t>
+      </w:r>
+      <w:proofErr w:type="spellEnd"/>
+      <w:r>
+        <w:rPr>
+          <w:rFonts w:ascii="Courier New" w:hAnsi="Courier New" w:cs="Courier New"/>
+          <w:color w:val="000000"/>
+          <w:sz w:val="10"/>
+          <w:szCs w:val="10"/>
+        </w:rPr>
+        <w:t>": [],</w:t>
+      </w:r>
+    </w:p>
+    <w:p>
+      <w:pPr>
+        <w:shd w:val="clear" w:color="auto" w:fill="FFFFFE"/>
+        <w:rPr>
+          <w:rFonts w:ascii="Courier New" w:hAnsi="Courier New" w:cs="Courier New"/>
+          <w:color w:val="000000"/>
+          <w:sz w:val="10"/>
+          <w:szCs w:val="10"/>
+        </w:rPr>
+      </w:pPr>
+      <w:r>
+        <w:rPr>
+          <w:rFonts w:ascii="Courier New" w:hAnsi="Courier New" w:cs="Courier New"/>
+          <w:color w:val="000000"/>
+          <w:sz w:val="10"/>
+          <w:szCs w:val="10"/>
+        </w:rPr>
+        <w:t xml:space="preserve">        "books": [</w:t>
+      </w:r>
+    </w:p>
+    <w:p>
+      <w:pPr>
+        <w:shd w:val="clear" w:color="auto" w:fill="FFFFFE"/>
+        <w:rPr>
+          <w:rFonts w:ascii="Courier New" w:hAnsi="Courier New" w:cs="Courier New"/>
+          <w:color w:val="000000"/>
+          <w:sz w:val="10"/>
+          <w:szCs w:val="10"/>
+        </w:rPr>
+      </w:pPr>
+      <w:r>
+        <w:rPr>
+          <w:rFonts w:ascii="Courier New" w:hAnsi="Courier New" w:cs="Courier New"/>
+          <w:color w:val="000000"/>
+          <w:sz w:val="10"/>
+          <w:szCs w:val="10"/>
+        </w:rPr>
+        <w:t xml:space="preserve">            "A Walk in the Woods: a Play in Two Acts"</w:t>
+      </w:r>
+    </w:p>
+    <w:p>
+      <w:pPr>
+        <w:shd w:val="clear" w:color="auto" w:fill="FFFFFE"/>
+        <w:rPr>
+          <w:rFonts w:ascii="Courier New" w:hAnsi="Courier New" w:cs="Courier New"/>
+          <w:color w:val="000000"/>
+          <w:sz w:val="10"/>
+          <w:szCs w:val="10"/>
+        </w:rPr>
+      </w:pPr>
+      <w:r>
+        <w:rPr>
+          <w:rFonts w:ascii="Courier New" w:hAnsi="Courier New" w:cs="Courier New"/>
+          <w:color w:val="000000"/>
+          <w:sz w:val="10"/>
+          <w:szCs w:val="10"/>
+        </w:rPr>
+        <w:t xml:space="preserve">        ]</w:t>
+      </w:r>
+    </w:p>
+    <w:p>
+      <w:pPr>
+        <w:shd w:val="clear" w:color="auto" w:fill="FFFFFE"/>
+        <w:rPr>
+          <w:rFonts w:ascii="Courier New" w:hAnsi="Courier New" w:cs="Courier New"/>
+          <w:color w:val="000000"/>
+          <w:sz w:val="10"/>
+          <w:szCs w:val="10"/>
+        </w:rPr>
+      </w:pPr>
+      <w:r>
+        <w:rPr>
+          <w:rFonts w:ascii="Courier New" w:hAnsi="Courier New" w:cs="Courier New"/>
+          <w:color w:val="000000"/>
+          <w:sz w:val="10"/>
+          <w:szCs w:val="10"/>
+        </w:rPr>
+        <w:t xml:space="preserve">    }</w:t>
+      </w:r>
+    </w:p>
+    <w:p>
+      <w:pPr>
+        <w:shd w:val="clear" w:color="auto" w:fill="FFFFFE"/>
+        <w:rPr>
+          <w:rFonts w:ascii="Courier New" w:hAnsi="Courier New" w:cs="Courier New"/>
+          <w:color w:val="000000"/>
+          <w:sz w:val="10"/>
+          <w:szCs w:val="10"/>
+        </w:rPr>
+      </w:pPr>
+      <w:r>
+        <w:rPr>
+          <w:rFonts w:ascii="Courier New" w:hAnsi="Courier New" w:cs="Courier New"/>
+          <w:color w:val="000000"/>
+          <w:sz w:val="10"/>
+          <w:szCs w:val="10"/>
+        </w:rPr>
+        <w:t>}</w:t>
+      </w:r>
+    </w:p>
+    <w:p>
+      <w:pPr>
+        <w:pStyle w:val="Heading2"/>
+        <w:rPr>
+          <w:strike/>
+        </w:rPr>
+      </w:pPr>
+      <w:bookmarkStart w:id="19" w:name="_Toc175689131"/>
+      <w:r>
+        <w:rPr>
+          <w:strike/>
+        </w:rPr>
+        <w:t>3.  Get similar authors</w:t>
+      </w:r>
+      <w:bookmarkEnd w:id="19"/>
+    </w:p>
+    <w:p>
+      <w:pPr>
+        <w:rPr>
+          <w:rFonts w:ascii="Segoe UI" w:hAnsi="Segoe UI" w:cs="Segoe UI"/>
+          <w:strike/>
+          <w:color w:val="212121"/>
+          <w:sz w:val="18"/>
+          <w:szCs w:val="18"/>
+          <w:shd w:val="clear" w:color="auto" w:fill="FFFFFF"/>
+        </w:rPr>
+      </w:pPr>
+      <w:r>
+        <w:rPr>
+          <w:strike/>
+        </w:rPr>
+        <w:t>GET:</w:t>
+      </w:r>
+      <w:r>
+        <w:rPr>
+          <w:rFonts w:ascii="Segoe UI" w:hAnsi="Segoe UI" w:cs="Segoe UI"/>
+          <w:strike/>
+          <w:color w:val="212121"/>
+          <w:sz w:val="18"/>
+          <w:szCs w:val="18"/>
+          <w:shd w:val="clear" w:color="auto" w:fill="FFFFFF"/>
+        </w:rPr>
+        <w:t xml:space="preserve"> http://127.0.0.1:8000/api/others/?action=get-similar-authors&amp;name=Richard </w:t>
+      </w:r>
+      <w:proofErr w:type="spellStart"/>
+      <w:r>
+        <w:rPr>
+          <w:rFonts w:ascii="Segoe UI" w:hAnsi="Segoe UI" w:cs="Segoe UI"/>
+          <w:strike/>
+          <w:color w:val="212121"/>
+          <w:sz w:val="18"/>
+          <w:szCs w:val="18"/>
+          <w:shd w:val="clear" w:color="auto" w:fill="FFFFFF"/>
+        </w:rPr>
+        <w:t>Overy&amp;threshold</w:t>
+      </w:r>
+      <w:proofErr w:type="spellEnd"/>
+      <w:r>
+        <w:rPr>
+          <w:rFonts w:ascii="Segoe UI" w:hAnsi="Segoe UI" w:cs="Segoe UI"/>
+          <w:strike/>
+          <w:color w:val="212121"/>
+          <w:sz w:val="18"/>
+          <w:szCs w:val="18"/>
+          <w:shd w:val="clear" w:color="auto" w:fill="FFFFFF"/>
+        </w:rPr>
+        <w:t>=75</w:t>
+      </w:r>
+    </w:p>
+    <w:p>
+      <w:r>
+        <w:t>REPLY:</w:t>
+      </w:r>
+    </w:p>
+    <w:p>
+      <w:pPr>
+        <w:pStyle w:val="Heading2"/>
+      </w:pPr>
+      <w:bookmarkStart w:id="20" w:name="_Toc175689132"/>
+      <w:r>
+        <w:t>4</w:t>
+      </w:r>
+      <w:r>
+        <w:t>.  Get authors by contains</w:t>
+      </w:r>
+      <w:bookmarkEnd w:id="20"/>
+    </w:p>
+    <w:p>
+      <w:pPr>
         <w:rPr>
           <w:rFonts w:ascii="Segoe UI" w:hAnsi="Segoe UI" w:cs="Segoe UI"/>
           <w:color w:val="212121"/>
@@ -4502,303 +5507,14 @@
           <w:szCs w:val="18"/>
           <w:shd w:val="clear" w:color="auto" w:fill="FFFFFF"/>
         </w:rPr>
-        <w:t>http://127.0.0.1:8000/api/authors/?action=get-author-info&amp;name=Lee Blessing</w:t>
-      </w:r>
-    </w:p>
-    <w:p>
-      <w:r>
-        <w:t>REPLY:</w:t>
-      </w:r>
-    </w:p>
-    <w:p>
-      <w:pPr>
-        <w:shd w:val="clear" w:color="auto" w:fill="FFFFFE"/>
-        <w:rPr>
-          <w:rFonts w:ascii="Courier New" w:hAnsi="Courier New" w:cs="Courier New"/>
-          <w:color w:val="000000"/>
-          <w:sz w:val="10"/>
-          <w:szCs w:val="10"/>
-        </w:rPr>
-      </w:pPr>
-      <w:r>
-        <w:rPr>
-          <w:rFonts w:ascii="Courier New" w:hAnsi="Courier New" w:cs="Courier New"/>
-          <w:color w:val="000000"/>
-          <w:sz w:val="10"/>
-          <w:szCs w:val="10"/>
-        </w:rPr>
-        <w:t>{</w:t>
-      </w:r>
-    </w:p>
-    <w:p>
-      <w:pPr>
-        <w:shd w:val="clear" w:color="auto" w:fill="FFFFFE"/>
-        <w:rPr>
-          <w:rFonts w:ascii="Courier New" w:hAnsi="Courier New" w:cs="Courier New"/>
-          <w:color w:val="000000"/>
-          <w:sz w:val="10"/>
-          <w:szCs w:val="10"/>
-        </w:rPr>
-      </w:pPr>
-      <w:r>
-        <w:rPr>
-          <w:rFonts w:ascii="Courier New" w:hAnsi="Courier New" w:cs="Courier New"/>
-          <w:color w:val="000000"/>
-          <w:sz w:val="10"/>
-          <w:szCs w:val="10"/>
-        </w:rPr>
-        <w:t xml:space="preserve">    "author": {</w:t>
-      </w:r>
-    </w:p>
-    <w:p>
-      <w:pPr>
-        <w:shd w:val="clear" w:color="auto" w:fill="FFFFFE"/>
-        <w:rPr>
-          <w:rFonts w:ascii="Courier New" w:hAnsi="Courier New" w:cs="Courier New"/>
-          <w:color w:val="000000"/>
-          <w:sz w:val="10"/>
-          <w:szCs w:val="10"/>
-        </w:rPr>
-      </w:pPr>
-      <w:r>
-        <w:rPr>
-          <w:rFonts w:ascii="Courier New" w:hAnsi="Courier New" w:cs="Courier New"/>
-          <w:color w:val="000000"/>
-          <w:sz w:val="10"/>
-          <w:szCs w:val="10"/>
-        </w:rPr>
-        <w:t xml:space="preserve">        "name": "Lee Blessing",</w:t>
-      </w:r>
-    </w:p>
-    <w:p>
-      <w:pPr>
-        <w:shd w:val="clear" w:color="auto" w:fill="FFFFFE"/>
-        <w:rPr>
-          <w:rFonts w:ascii="Courier New" w:hAnsi="Courier New" w:cs="Courier New"/>
-          <w:color w:val="000000"/>
-          <w:sz w:val="10"/>
-          <w:szCs w:val="10"/>
-        </w:rPr>
-      </w:pPr>
-      <w:r>
-        <w:rPr>
-          <w:rFonts w:ascii="Courier New" w:hAnsi="Courier New" w:cs="Courier New"/>
-          <w:color w:val="000000"/>
-          <w:sz w:val="10"/>
-          <w:szCs w:val="10"/>
-        </w:rPr>
-        <w:t xml:space="preserve">        "</w:t>
-      </w:r>
-      <w:proofErr w:type="spellStart"/>
-      <w:r>
-        <w:rPr>
-          <w:rFonts w:ascii="Courier New" w:hAnsi="Courier New" w:cs="Courier New"/>
-          <w:color w:val="000000"/>
-          <w:sz w:val="10"/>
-          <w:szCs w:val="10"/>
-        </w:rPr>
-        <w:t>similar_authors</w:t>
-      </w:r>
-      <w:proofErr w:type="spellEnd"/>
-      <w:r>
-        <w:rPr>
-          <w:rFonts w:ascii="Courier New" w:hAnsi="Courier New" w:cs="Courier New"/>
-          <w:color w:val="000000"/>
-          <w:sz w:val="10"/>
-          <w:szCs w:val="10"/>
-        </w:rPr>
-        <w:t>": [],</w:t>
-      </w:r>
-    </w:p>
-    <w:p>
-      <w:pPr>
-        <w:shd w:val="clear" w:color="auto" w:fill="FFFFFE"/>
-        <w:rPr>
-          <w:rFonts w:ascii="Courier New" w:hAnsi="Courier New" w:cs="Courier New"/>
-          <w:color w:val="000000"/>
-          <w:sz w:val="10"/>
-          <w:szCs w:val="10"/>
-        </w:rPr>
-      </w:pPr>
-      <w:r>
-        <w:rPr>
-          <w:rFonts w:ascii="Courier New" w:hAnsi="Courier New" w:cs="Courier New"/>
-          <w:color w:val="000000"/>
-          <w:sz w:val="10"/>
-          <w:szCs w:val="10"/>
-        </w:rPr>
-        <w:t xml:space="preserve">        "books": [</w:t>
-      </w:r>
-    </w:p>
-    <w:p>
-      <w:pPr>
-        <w:shd w:val="clear" w:color="auto" w:fill="FFFFFE"/>
-        <w:rPr>
-          <w:rFonts w:ascii="Courier New" w:hAnsi="Courier New" w:cs="Courier New"/>
-          <w:color w:val="000000"/>
-          <w:sz w:val="10"/>
-          <w:szCs w:val="10"/>
-        </w:rPr>
-      </w:pPr>
-      <w:r>
-        <w:rPr>
-          <w:rFonts w:ascii="Courier New" w:hAnsi="Courier New" w:cs="Courier New"/>
-          <w:color w:val="000000"/>
-          <w:sz w:val="10"/>
-          <w:szCs w:val="10"/>
-        </w:rPr>
-        <w:t xml:space="preserve">            "A Walk in the Woods: a Play in Two Acts"</w:t>
-      </w:r>
-    </w:p>
-    <w:p>
-      <w:pPr>
-        <w:shd w:val="clear" w:color="auto" w:fill="FFFFFE"/>
-        <w:rPr>
-          <w:rFonts w:ascii="Courier New" w:hAnsi="Courier New" w:cs="Courier New"/>
-          <w:color w:val="000000"/>
-          <w:sz w:val="10"/>
-          <w:szCs w:val="10"/>
-        </w:rPr>
-      </w:pPr>
-      <w:r>
-        <w:rPr>
-          <w:rFonts w:ascii="Courier New" w:hAnsi="Courier New" w:cs="Courier New"/>
-          <w:color w:val="000000"/>
-          <w:sz w:val="10"/>
-          <w:szCs w:val="10"/>
-        </w:rPr>
-        <w:t xml:space="preserve">        ]</w:t>
-      </w:r>
-    </w:p>
-    <w:p>
-      <w:pPr>
-        <w:shd w:val="clear" w:color="auto" w:fill="FFFFFE"/>
-        <w:rPr>
-          <w:rFonts w:ascii="Courier New" w:hAnsi="Courier New" w:cs="Courier New"/>
-          <w:color w:val="000000"/>
-          <w:sz w:val="10"/>
-          <w:szCs w:val="10"/>
-        </w:rPr>
-      </w:pPr>
-      <w:r>
-        <w:rPr>
-          <w:rFonts w:ascii="Courier New" w:hAnsi="Courier New" w:cs="Courier New"/>
-          <w:color w:val="000000"/>
-          <w:sz w:val="10"/>
-          <w:szCs w:val="10"/>
-        </w:rPr>
-        <w:t xml:space="preserve">    }</w:t>
-      </w:r>
-    </w:p>
-    <w:p>
-      <w:pPr>
-        <w:shd w:val="clear" w:color="auto" w:fill="FFFFFE"/>
-        <w:rPr>
-          <w:rFonts w:ascii="Courier New" w:hAnsi="Courier New" w:cs="Courier New"/>
-          <w:color w:val="000000"/>
-          <w:sz w:val="10"/>
-          <w:szCs w:val="10"/>
-        </w:rPr>
-      </w:pPr>
-      <w:r>
-        <w:rPr>
-          <w:rFonts w:ascii="Courier New" w:hAnsi="Courier New" w:cs="Courier New"/>
-          <w:color w:val="000000"/>
-          <w:sz w:val="10"/>
-          <w:szCs w:val="10"/>
-        </w:rPr>
-        <w:t>}</w:t>
-      </w:r>
-    </w:p>
-    <w:p>
-      <w:pPr>
-        <w:pStyle w:val="Heading2"/>
-        <w:rPr>
-          <w:strike/>
-        </w:rPr>
-      </w:pPr>
-      <w:bookmarkStart w:id="16" w:name="_Toc175600723"/>
-      <w:r>
-        <w:rPr>
-          <w:strike/>
-        </w:rPr>
-        <w:t>3.  Get similar authors</w:t>
-      </w:r>
-      <w:bookmarkEnd w:id="16"/>
-    </w:p>
-    <w:p>
-      <w:pPr>
-        <w:rPr>
-          <w:rFonts w:ascii="Segoe UI" w:hAnsi="Segoe UI" w:cs="Segoe UI"/>
-          <w:strike/>
-          <w:color w:val="212121"/>
-          <w:sz w:val="18"/>
-          <w:szCs w:val="18"/>
-          <w:shd w:val="clear" w:color="auto" w:fill="FFFFFF"/>
-        </w:rPr>
-      </w:pPr>
-      <w:r>
-        <w:rPr>
-          <w:strike/>
-        </w:rPr>
-        <w:t>GET:</w:t>
-      </w:r>
-      <w:r>
-        <w:rPr>
-          <w:rFonts w:ascii="Segoe UI" w:hAnsi="Segoe UI" w:cs="Segoe UI"/>
-          <w:strike/>
-          <w:color w:val="212121"/>
-          <w:sz w:val="18"/>
-          <w:szCs w:val="18"/>
-          <w:shd w:val="clear" w:color="auto" w:fill="FFFFFF"/>
-        </w:rPr>
-        <w:t xml:space="preserve"> http://127.0.0.1:8000/api/others/?action=get-similar-authors&amp;name=Richard </w:t>
-      </w:r>
-      <w:proofErr w:type="spellStart"/>
-      <w:r>
-        <w:rPr>
-          <w:rFonts w:ascii="Segoe UI" w:hAnsi="Segoe UI" w:cs="Segoe UI"/>
-          <w:strike/>
-          <w:color w:val="212121"/>
-          <w:sz w:val="18"/>
-          <w:szCs w:val="18"/>
-          <w:shd w:val="clear" w:color="auto" w:fill="FFFFFF"/>
-        </w:rPr>
-        <w:t>Overy&amp;threshold</w:t>
-      </w:r>
-      <w:proofErr w:type="spellEnd"/>
-      <w:r>
-        <w:rPr>
-          <w:rFonts w:ascii="Segoe UI" w:hAnsi="Segoe UI" w:cs="Segoe UI"/>
-          <w:strike/>
-          <w:color w:val="212121"/>
-          <w:sz w:val="18"/>
-          <w:szCs w:val="18"/>
-          <w:shd w:val="clear" w:color="auto" w:fill="FFFFFF"/>
-        </w:rPr>
-        <w:t>=75</w:t>
-      </w:r>
-    </w:p>
-    <w:p>
-      <w:r>
-        <w:t>REPLY:</w:t>
-      </w:r>
-    </w:p>
-    <w:p>
-      <w:pPr>
-        <w:pStyle w:val="Heading2"/>
-      </w:pPr>
-      <w:bookmarkStart w:id="17" w:name="_Toc175600724"/>
-      <w:r>
-        <w:t>4</w:t>
-      </w:r>
-      <w:r>
-        <w:t>.  Get authors by contains</w:t>
-      </w:r>
-      <w:bookmarkEnd w:id="17"/>
-    </w:p>
-    <w:p>
-      <w:pPr>
+      </w:pPr>
+      <w:r>
+        <w:t>GET</w:t>
+      </w:r>
+      <w:r>
+        <w:t xml:space="preserve">: </w:t>
+      </w:r>
+      <w:r>
         <w:rPr>
           <w:rFonts w:ascii="Segoe UI" w:hAnsi="Segoe UI" w:cs="Segoe UI"/>
           <w:color w:val="212121"/>
@@ -4806,12 +5522,7 @@
           <w:szCs w:val="18"/>
           <w:shd w:val="clear" w:color="auto" w:fill="FFFFFF"/>
         </w:rPr>
-      </w:pPr>
-      <w:r>
-        <w:t>GET</w:t>
-      </w:r>
-      <w:r>
-        <w:t xml:space="preserve">: </w:t>
+        <w:t>http://127.0.0.1:8000/api/others/?action=get-by-contain-name&amp;name=</w:t>
       </w:r>
       <w:r>
         <w:rPr>
@@ -4821,7 +5532,7 @@
           <w:szCs w:val="18"/>
           <w:shd w:val="clear" w:color="auto" w:fill="FFFFFF"/>
         </w:rPr>
-        <w:t>http://127.0.0.1:8000/api/others/?action=get-by-contain-name&amp;name=</w:t>
+        <w:t>Mike</w:t>
       </w:r>
       <w:r>
         <w:rPr>
@@ -4831,9 +5542,549 @@
           <w:szCs w:val="18"/>
           <w:shd w:val="clear" w:color="auto" w:fill="FFFFFF"/>
         </w:rPr>
-        <w:t>Mike</w:t>
-      </w:r>
-      <w:r>
+        <w:t xml:space="preserve"> </w:t>
+      </w:r>
+    </w:p>
+    <w:p>
+      <w:r>
+        <w:t>REPLY:</w:t>
+      </w:r>
+    </w:p>
+    <w:p>
+      <w:pPr>
+        <w:shd w:val="clear" w:color="auto" w:fill="FFFFFE"/>
+        <w:rPr>
+          <w:rFonts w:ascii="Courier New" w:hAnsi="Courier New" w:cs="Courier New"/>
+          <w:color w:val="000000"/>
+          <w:sz w:val="10"/>
+          <w:szCs w:val="10"/>
+        </w:rPr>
+      </w:pPr>
+      <w:r>
+        <w:rPr>
+          <w:rFonts w:ascii="Courier New" w:hAnsi="Courier New" w:cs="Courier New"/>
+          <w:color w:val="000000"/>
+          <w:sz w:val="10"/>
+          <w:szCs w:val="10"/>
+        </w:rPr>
+        <w:t>{</w:t>
+      </w:r>
+    </w:p>
+    <w:p>
+      <w:pPr>
+        <w:shd w:val="clear" w:color="auto" w:fill="FFFFFE"/>
+        <w:rPr>
+          <w:rFonts w:ascii="Courier New" w:hAnsi="Courier New" w:cs="Courier New"/>
+          <w:color w:val="000000"/>
+          <w:sz w:val="10"/>
+          <w:szCs w:val="10"/>
+        </w:rPr>
+      </w:pPr>
+      <w:r>
+        <w:rPr>
+          <w:rFonts w:ascii="Courier New" w:hAnsi="Courier New" w:cs="Courier New"/>
+          <w:color w:val="000000"/>
+          <w:sz w:val="10"/>
+          <w:szCs w:val="10"/>
+        </w:rPr>
+        <w:t xml:space="preserve">    "authors": [</w:t>
+      </w:r>
+    </w:p>
+    <w:p>
+      <w:pPr>
+        <w:shd w:val="clear" w:color="auto" w:fill="FFFFFE"/>
+        <w:rPr>
+          <w:rFonts w:ascii="Courier New" w:hAnsi="Courier New" w:cs="Courier New"/>
+          <w:color w:val="000000"/>
+          <w:sz w:val="10"/>
+          <w:szCs w:val="10"/>
+        </w:rPr>
+      </w:pPr>
+      <w:r>
+        <w:rPr>
+          <w:rFonts w:ascii="Courier New" w:hAnsi="Courier New" w:cs="Courier New"/>
+          <w:color w:val="000000"/>
+          <w:sz w:val="10"/>
+          <w:szCs w:val="10"/>
+        </w:rPr>
+        <w:t xml:space="preserve">        {</w:t>
+      </w:r>
+    </w:p>
+    <w:p>
+      <w:pPr>
+        <w:shd w:val="clear" w:color="auto" w:fill="FFFFFE"/>
+        <w:rPr>
+          <w:rFonts w:ascii="Courier New" w:hAnsi="Courier New" w:cs="Courier New"/>
+          <w:color w:val="000000"/>
+          <w:sz w:val="10"/>
+          <w:szCs w:val="10"/>
+        </w:rPr>
+      </w:pPr>
+      <w:r>
+        <w:rPr>
+          <w:rFonts w:ascii="Courier New" w:hAnsi="Courier New" w:cs="Courier New"/>
+          <w:color w:val="000000"/>
+          <w:sz w:val="10"/>
+          <w:szCs w:val="10"/>
+        </w:rPr>
+        <w:t xml:space="preserve">            "name": "Mike Lee",</w:t>
+      </w:r>
+    </w:p>
+    <w:p>
+      <w:pPr>
+        <w:shd w:val="clear" w:color="auto" w:fill="FFFFFE"/>
+        <w:rPr>
+          <w:rFonts w:ascii="Courier New" w:hAnsi="Courier New" w:cs="Courier New"/>
+          <w:color w:val="000000"/>
+          <w:sz w:val="10"/>
+          <w:szCs w:val="10"/>
+        </w:rPr>
+      </w:pPr>
+      <w:r>
+        <w:rPr>
+          <w:rFonts w:ascii="Courier New" w:hAnsi="Courier New" w:cs="Courier New"/>
+          <w:color w:val="000000"/>
+          <w:sz w:val="10"/>
+          <w:szCs w:val="10"/>
+        </w:rPr>
+        <w:t xml:space="preserve">            "</w:t>
+      </w:r>
+      <w:proofErr w:type="spellStart"/>
+      <w:r>
+        <w:rPr>
+          <w:rFonts w:ascii="Courier New" w:hAnsi="Courier New" w:cs="Courier New"/>
+          <w:color w:val="000000"/>
+          <w:sz w:val="10"/>
+          <w:szCs w:val="10"/>
+        </w:rPr>
+        <w:t>similar_authors</w:t>
+      </w:r>
+      <w:proofErr w:type="spellEnd"/>
+      <w:r>
+        <w:rPr>
+          <w:rFonts w:ascii="Courier New" w:hAnsi="Courier New" w:cs="Courier New"/>
+          <w:color w:val="000000"/>
+          <w:sz w:val="10"/>
+          <w:szCs w:val="10"/>
+        </w:rPr>
+        <w:t>": [],</w:t>
+      </w:r>
+    </w:p>
+    <w:p>
+      <w:pPr>
+        <w:shd w:val="clear" w:color="auto" w:fill="FFFFFE"/>
+        <w:rPr>
+          <w:rFonts w:ascii="Courier New" w:hAnsi="Courier New" w:cs="Courier New"/>
+          <w:color w:val="000000"/>
+          <w:sz w:val="10"/>
+          <w:szCs w:val="10"/>
+        </w:rPr>
+      </w:pPr>
+      <w:r>
+        <w:rPr>
+          <w:rFonts w:ascii="Courier New" w:hAnsi="Courier New" w:cs="Courier New"/>
+          <w:color w:val="000000"/>
+          <w:sz w:val="10"/>
+          <w:szCs w:val="10"/>
+        </w:rPr>
+        <w:t xml:space="preserve">            "books": [</w:t>
+      </w:r>
+    </w:p>
+    <w:p>
+      <w:pPr>
+        <w:shd w:val="clear" w:color="auto" w:fill="FFFFFE"/>
+        <w:rPr>
+          <w:rFonts w:ascii="Courier New" w:hAnsi="Courier New" w:cs="Courier New"/>
+          <w:color w:val="000000"/>
+          <w:sz w:val="10"/>
+          <w:szCs w:val="10"/>
+        </w:rPr>
+      </w:pPr>
+      <w:r>
+        <w:rPr>
+          <w:rFonts w:ascii="Courier New" w:hAnsi="Courier New" w:cs="Courier New"/>
+          <w:color w:val="000000"/>
+          <w:sz w:val="10"/>
+          <w:szCs w:val="10"/>
+        </w:rPr>
+        <w:t xml:space="preserve">                "The Bruce Lee Story"</w:t>
+      </w:r>
+    </w:p>
+    <w:p>
+      <w:pPr>
+        <w:shd w:val="clear" w:color="auto" w:fill="FFFFFE"/>
+        <w:rPr>
+          <w:rFonts w:ascii="Courier New" w:hAnsi="Courier New" w:cs="Courier New"/>
+          <w:color w:val="000000"/>
+          <w:sz w:val="10"/>
+          <w:szCs w:val="10"/>
+        </w:rPr>
+      </w:pPr>
+      <w:r>
+        <w:rPr>
+          <w:rFonts w:ascii="Courier New" w:hAnsi="Courier New" w:cs="Courier New"/>
+          <w:color w:val="000000"/>
+          <w:sz w:val="10"/>
+          <w:szCs w:val="10"/>
+        </w:rPr>
+        <w:t xml:space="preserve">            ]</w:t>
+      </w:r>
+    </w:p>
+    <w:p>
+      <w:pPr>
+        <w:shd w:val="clear" w:color="auto" w:fill="FFFFFE"/>
+        <w:rPr>
+          <w:rFonts w:ascii="Courier New" w:hAnsi="Courier New" w:cs="Courier New"/>
+          <w:color w:val="000000"/>
+          <w:sz w:val="10"/>
+          <w:szCs w:val="10"/>
+        </w:rPr>
+      </w:pPr>
+      <w:r>
+        <w:rPr>
+          <w:rFonts w:ascii="Courier New" w:hAnsi="Courier New" w:cs="Courier New"/>
+          <w:color w:val="000000"/>
+          <w:sz w:val="10"/>
+          <w:szCs w:val="10"/>
+        </w:rPr>
+        <w:t xml:space="preserve">        },</w:t>
+      </w:r>
+    </w:p>
+    <w:p>
+      <w:pPr>
+        <w:shd w:val="clear" w:color="auto" w:fill="FFFFFE"/>
+        <w:rPr>
+          <w:rFonts w:ascii="Courier New" w:hAnsi="Courier New" w:cs="Courier New"/>
+          <w:color w:val="000000"/>
+          <w:sz w:val="10"/>
+          <w:szCs w:val="10"/>
+        </w:rPr>
+      </w:pPr>
+      <w:r>
+        <w:rPr>
+          <w:rFonts w:ascii="Courier New" w:hAnsi="Courier New" w:cs="Courier New"/>
+          <w:color w:val="000000"/>
+          <w:sz w:val="10"/>
+          <w:szCs w:val="10"/>
+        </w:rPr>
+        <w:t xml:space="preserve">        {</w:t>
+      </w:r>
+    </w:p>
+    <w:p>
+      <w:pPr>
+        <w:shd w:val="clear" w:color="auto" w:fill="FFFFFE"/>
+        <w:rPr>
+          <w:rFonts w:ascii="Courier New" w:hAnsi="Courier New" w:cs="Courier New"/>
+          <w:color w:val="000000"/>
+          <w:sz w:val="10"/>
+          <w:szCs w:val="10"/>
+        </w:rPr>
+      </w:pPr>
+      <w:r>
+        <w:rPr>
+          <w:rFonts w:ascii="Courier New" w:hAnsi="Courier New" w:cs="Courier New"/>
+          <w:color w:val="000000"/>
+          <w:sz w:val="10"/>
+          <w:szCs w:val="10"/>
+        </w:rPr>
+        <w:t xml:space="preserve">            "name": "Mike Murdock",</w:t>
+      </w:r>
+    </w:p>
+    <w:p>
+      <w:pPr>
+        <w:shd w:val="clear" w:color="auto" w:fill="FFFFFE"/>
+        <w:rPr>
+          <w:rFonts w:ascii="Courier New" w:hAnsi="Courier New" w:cs="Courier New"/>
+          <w:color w:val="000000"/>
+          <w:sz w:val="10"/>
+          <w:szCs w:val="10"/>
+        </w:rPr>
+      </w:pPr>
+      <w:r>
+        <w:rPr>
+          <w:rFonts w:ascii="Courier New" w:hAnsi="Courier New" w:cs="Courier New"/>
+          <w:color w:val="000000"/>
+          <w:sz w:val="10"/>
+          <w:szCs w:val="10"/>
+        </w:rPr>
+        <w:t xml:space="preserve">            "</w:t>
+      </w:r>
+      <w:proofErr w:type="spellStart"/>
+      <w:r>
+        <w:rPr>
+          <w:rFonts w:ascii="Courier New" w:hAnsi="Courier New" w:cs="Courier New"/>
+          <w:color w:val="000000"/>
+          <w:sz w:val="10"/>
+          <w:szCs w:val="10"/>
+        </w:rPr>
+        <w:t>similar_authors</w:t>
+      </w:r>
+      <w:proofErr w:type="spellEnd"/>
+      <w:r>
+        <w:rPr>
+          <w:rFonts w:ascii="Courier New" w:hAnsi="Courier New" w:cs="Courier New"/>
+          <w:color w:val="000000"/>
+          <w:sz w:val="10"/>
+          <w:szCs w:val="10"/>
+        </w:rPr>
+        <w:t>": [],</w:t>
+      </w:r>
+    </w:p>
+    <w:p>
+      <w:pPr>
+        <w:shd w:val="clear" w:color="auto" w:fill="FFFFFE"/>
+        <w:rPr>
+          <w:rFonts w:ascii="Courier New" w:hAnsi="Courier New" w:cs="Courier New"/>
+          <w:color w:val="000000"/>
+          <w:sz w:val="10"/>
+          <w:szCs w:val="10"/>
+        </w:rPr>
+      </w:pPr>
+      <w:r>
+        <w:rPr>
+          <w:rFonts w:ascii="Courier New" w:hAnsi="Courier New" w:cs="Courier New"/>
+          <w:color w:val="000000"/>
+          <w:sz w:val="10"/>
+          <w:szCs w:val="10"/>
+        </w:rPr>
+        <w:t xml:space="preserve">            "books": [</w:t>
+      </w:r>
+    </w:p>
+    <w:p>
+      <w:pPr>
+        <w:shd w:val="clear" w:color="auto" w:fill="FFFFFE"/>
+        <w:rPr>
+          <w:rFonts w:ascii="Courier New" w:hAnsi="Courier New" w:cs="Courier New"/>
+          <w:color w:val="000000"/>
+          <w:sz w:val="10"/>
+          <w:szCs w:val="10"/>
+        </w:rPr>
+      </w:pPr>
+      <w:r>
+        <w:rPr>
+          <w:rFonts w:ascii="Courier New" w:hAnsi="Courier New" w:cs="Courier New"/>
+          <w:color w:val="000000"/>
+          <w:sz w:val="10"/>
+          <w:szCs w:val="10"/>
+        </w:rPr>
+        <w:t xml:space="preserve">                "The Leadership Secrets of Jesus"</w:t>
+      </w:r>
+    </w:p>
+    <w:p>
+      <w:pPr>
+        <w:shd w:val="clear" w:color="auto" w:fill="FFFFFE"/>
+        <w:rPr>
+          <w:rFonts w:ascii="Courier New" w:hAnsi="Courier New" w:cs="Courier New"/>
+          <w:color w:val="000000"/>
+          <w:sz w:val="10"/>
+          <w:szCs w:val="10"/>
+        </w:rPr>
+      </w:pPr>
+      <w:r>
+        <w:rPr>
+          <w:rFonts w:ascii="Courier New" w:hAnsi="Courier New" w:cs="Courier New"/>
+          <w:color w:val="000000"/>
+          <w:sz w:val="10"/>
+          <w:szCs w:val="10"/>
+        </w:rPr>
+        <w:t xml:space="preserve">            ]</w:t>
+      </w:r>
+    </w:p>
+    <w:p>
+      <w:pPr>
+        <w:shd w:val="clear" w:color="auto" w:fill="FFFFFE"/>
+        <w:rPr>
+          <w:rFonts w:ascii="Courier New" w:hAnsi="Courier New" w:cs="Courier New"/>
+          <w:color w:val="000000"/>
+          <w:sz w:val="10"/>
+          <w:szCs w:val="10"/>
+        </w:rPr>
+      </w:pPr>
+      <w:r>
+        <w:rPr>
+          <w:rFonts w:ascii="Courier New" w:hAnsi="Courier New" w:cs="Courier New"/>
+          <w:color w:val="000000"/>
+          <w:sz w:val="10"/>
+          <w:szCs w:val="10"/>
+        </w:rPr>
+        <w:lastRenderedPageBreak/>
+        <w:t xml:space="preserve">        }</w:t>
+      </w:r>
+    </w:p>
+    <w:p>
+      <w:pPr>
+        <w:shd w:val="clear" w:color="auto" w:fill="FFFFFE"/>
+        <w:rPr>
+          <w:rFonts w:ascii="Courier New" w:hAnsi="Courier New" w:cs="Courier New"/>
+          <w:color w:val="000000"/>
+          <w:sz w:val="10"/>
+          <w:szCs w:val="10"/>
+        </w:rPr>
+      </w:pPr>
+      <w:r>
+        <w:rPr>
+          <w:rFonts w:ascii="Courier New" w:hAnsi="Courier New" w:cs="Courier New"/>
+          <w:color w:val="000000"/>
+          <w:sz w:val="10"/>
+          <w:szCs w:val="10"/>
+        </w:rPr>
+        <w:t xml:space="preserve">    ]</w:t>
+      </w:r>
+    </w:p>
+    <w:p>
+      <w:pPr>
+        <w:shd w:val="clear" w:color="auto" w:fill="FFFFFE"/>
+        <w:rPr>
+          <w:rFonts w:ascii="Courier New" w:hAnsi="Courier New" w:cs="Courier New"/>
+          <w:color w:val="000000"/>
+          <w:sz w:val="10"/>
+          <w:szCs w:val="10"/>
+        </w:rPr>
+      </w:pPr>
+      <w:r>
+        <w:rPr>
+          <w:rFonts w:ascii="Courier New" w:hAnsi="Courier New" w:cs="Courier New"/>
+          <w:color w:val="000000"/>
+          <w:sz w:val="10"/>
+          <w:szCs w:val="10"/>
+        </w:rPr>
+        <w:t>}</w:t>
+      </w:r>
+    </w:p>
+    <w:p/>
+    <w:p>
+      <w:pPr>
+        <w:pStyle w:val="Heading2"/>
+        <w:rPr>
+          <w:strike/>
+        </w:rPr>
+      </w:pPr>
+      <w:bookmarkStart w:id="21" w:name="_Toc175689133"/>
+      <w:r>
+        <w:rPr>
+          <w:strike/>
+        </w:rPr>
+        <w:t>5</w:t>
+      </w:r>
+      <w:r>
+        <w:rPr>
+          <w:strike/>
+        </w:rPr>
+        <w:t xml:space="preserve">.  Get authors by </w:t>
+      </w:r>
+      <w:proofErr w:type="spellStart"/>
+      <w:r>
+        <w:rPr>
+          <w:strike/>
+        </w:rPr>
+        <w:t>startwith</w:t>
+      </w:r>
+      <w:bookmarkEnd w:id="21"/>
+      <w:proofErr w:type="spellEnd"/>
+    </w:p>
+    <w:p>
+      <w:pPr>
+        <w:rPr>
+          <w:rFonts w:ascii="Segoe UI" w:hAnsi="Segoe UI" w:cs="Segoe UI"/>
+          <w:strike/>
+          <w:color w:val="212121"/>
+          <w:sz w:val="18"/>
+          <w:szCs w:val="18"/>
+          <w:shd w:val="clear" w:color="auto" w:fill="FFFFFF"/>
+        </w:rPr>
+      </w:pPr>
+      <w:r>
+        <w:rPr>
+          <w:strike/>
+        </w:rPr>
+        <w:t xml:space="preserve">GET: </w:t>
+      </w:r>
+      <w:r>
+        <w:rPr>
+          <w:rFonts w:ascii="Segoe UI" w:hAnsi="Segoe UI" w:cs="Segoe UI"/>
+          <w:strike/>
+          <w:color w:val="212121"/>
+          <w:sz w:val="18"/>
+          <w:szCs w:val="18"/>
+          <w:shd w:val="clear" w:color="auto" w:fill="FFFFFF"/>
+        </w:rPr>
+        <w:t xml:space="preserve">http://127.0.0.1:8000/api/others/?action=get-by-start-with-name&amp;name=Richard </w:t>
+      </w:r>
+      <w:proofErr w:type="spellStart"/>
+      <w:r>
+        <w:rPr>
+          <w:rFonts w:ascii="Segoe UI" w:hAnsi="Segoe UI" w:cs="Segoe UI"/>
+          <w:strike/>
+          <w:color w:val="212121"/>
+          <w:sz w:val="18"/>
+          <w:szCs w:val="18"/>
+          <w:shd w:val="clear" w:color="auto" w:fill="FFFFFF"/>
+        </w:rPr>
+        <w:t>B&amp;ignorecase</w:t>
+      </w:r>
+      <w:proofErr w:type="spellEnd"/>
+      <w:r>
+        <w:rPr>
+          <w:rFonts w:ascii="Segoe UI" w:hAnsi="Segoe UI" w:cs="Segoe UI"/>
+          <w:strike/>
+          <w:color w:val="212121"/>
+          <w:sz w:val="18"/>
+          <w:szCs w:val="18"/>
+          <w:shd w:val="clear" w:color="auto" w:fill="FFFFFF"/>
+        </w:rPr>
+        <w:t>=false</w:t>
+      </w:r>
+      <w:r>
+        <w:rPr>
+          <w:rFonts w:ascii="Segoe UI" w:hAnsi="Segoe UI" w:cs="Segoe UI"/>
+          <w:strike/>
+          <w:color w:val="212121"/>
+          <w:sz w:val="18"/>
+          <w:szCs w:val="18"/>
+          <w:shd w:val="clear" w:color="auto" w:fill="FFFFFF"/>
+        </w:rPr>
+        <w:t xml:space="preserve"> </w:t>
+      </w:r>
+    </w:p>
+    <w:p>
+      <w:r>
+        <w:t>REPLY:</w:t>
+      </w:r>
+    </w:p>
+    <w:p>
+      <w:pPr>
+        <w:pStyle w:val="Heading1"/>
+        <w:rPr>
+          <w:strike/>
+        </w:rPr>
+      </w:pPr>
+      <w:bookmarkStart w:id="22" w:name="_Toc175689134"/>
+      <w:r>
+        <w:rPr>
+          <w:strike/>
+        </w:rPr>
+        <w:t>OTHER APIs</w:t>
+      </w:r>
+      <w:bookmarkEnd w:id="22"/>
+    </w:p>
+    <w:p>
+      <w:pPr>
+        <w:pStyle w:val="Heading2"/>
+        <w:rPr>
+          <w:strike/>
+        </w:rPr>
+      </w:pPr>
+      <w:bookmarkStart w:id="23" w:name="_Toc175689135"/>
+      <w:r>
+        <w:rPr>
+          <w:strike/>
+        </w:rPr>
+        <w:t>1.  Get all categories</w:t>
+      </w:r>
+      <w:bookmarkEnd w:id="23"/>
+    </w:p>
+    <w:p>
+      <w:pPr>
         <w:rPr>
           <w:rFonts w:ascii="Segoe UI" w:hAnsi="Segoe UI" w:cs="Segoe UI"/>
           <w:color w:val="212121"/>
@@ -4841,548 +6092,11 @@
           <w:szCs w:val="18"/>
           <w:shd w:val="clear" w:color="auto" w:fill="FFFFFF"/>
         </w:rPr>
-        <w:t xml:space="preserve"> </w:t>
-      </w:r>
-    </w:p>
-    <w:p>
-      <w:r>
-        <w:t>REPLY:</w:t>
-      </w:r>
-    </w:p>
-    <w:p>
-      <w:pPr>
-        <w:shd w:val="clear" w:color="auto" w:fill="FFFFFE"/>
-        <w:rPr>
-          <w:rFonts w:ascii="Courier New" w:hAnsi="Courier New" w:cs="Courier New"/>
-          <w:color w:val="000000"/>
-          <w:sz w:val="10"/>
-          <w:szCs w:val="10"/>
-        </w:rPr>
-      </w:pPr>
-      <w:r>
-        <w:rPr>
-          <w:rFonts w:ascii="Courier New" w:hAnsi="Courier New" w:cs="Courier New"/>
-          <w:color w:val="000000"/>
-          <w:sz w:val="10"/>
-          <w:szCs w:val="10"/>
-        </w:rPr>
-        <w:t>{</w:t>
-      </w:r>
-    </w:p>
-    <w:p>
-      <w:pPr>
-        <w:shd w:val="clear" w:color="auto" w:fill="FFFFFE"/>
-        <w:rPr>
-          <w:rFonts w:ascii="Courier New" w:hAnsi="Courier New" w:cs="Courier New"/>
-          <w:color w:val="000000"/>
-          <w:sz w:val="10"/>
-          <w:szCs w:val="10"/>
-        </w:rPr>
-      </w:pPr>
-      <w:r>
-        <w:rPr>
-          <w:rFonts w:ascii="Courier New" w:hAnsi="Courier New" w:cs="Courier New"/>
-          <w:color w:val="000000"/>
-          <w:sz w:val="10"/>
-          <w:szCs w:val="10"/>
-        </w:rPr>
-        <w:t xml:space="preserve">    "authors": [</w:t>
-      </w:r>
-    </w:p>
-    <w:p>
-      <w:pPr>
-        <w:shd w:val="clear" w:color="auto" w:fill="FFFFFE"/>
-        <w:rPr>
-          <w:rFonts w:ascii="Courier New" w:hAnsi="Courier New" w:cs="Courier New"/>
-          <w:color w:val="000000"/>
-          <w:sz w:val="10"/>
-          <w:szCs w:val="10"/>
-        </w:rPr>
-      </w:pPr>
-      <w:r>
-        <w:rPr>
-          <w:rFonts w:ascii="Courier New" w:hAnsi="Courier New" w:cs="Courier New"/>
-          <w:color w:val="000000"/>
-          <w:sz w:val="10"/>
-          <w:szCs w:val="10"/>
-        </w:rPr>
-        <w:t xml:space="preserve">        {</w:t>
-      </w:r>
-    </w:p>
-    <w:p>
-      <w:pPr>
-        <w:shd w:val="clear" w:color="auto" w:fill="FFFFFE"/>
-        <w:rPr>
-          <w:rFonts w:ascii="Courier New" w:hAnsi="Courier New" w:cs="Courier New"/>
-          <w:color w:val="000000"/>
-          <w:sz w:val="10"/>
-          <w:szCs w:val="10"/>
-        </w:rPr>
-      </w:pPr>
-      <w:r>
-        <w:rPr>
-          <w:rFonts w:ascii="Courier New" w:hAnsi="Courier New" w:cs="Courier New"/>
-          <w:color w:val="000000"/>
-          <w:sz w:val="10"/>
-          <w:szCs w:val="10"/>
-        </w:rPr>
-        <w:t xml:space="preserve">            "name": "Mike Lee",</w:t>
-      </w:r>
-    </w:p>
-    <w:p>
-      <w:pPr>
-        <w:shd w:val="clear" w:color="auto" w:fill="FFFFFE"/>
-        <w:rPr>
-          <w:rFonts w:ascii="Courier New" w:hAnsi="Courier New" w:cs="Courier New"/>
-          <w:color w:val="000000"/>
-          <w:sz w:val="10"/>
-          <w:szCs w:val="10"/>
-        </w:rPr>
-      </w:pPr>
-      <w:r>
-        <w:rPr>
-          <w:rFonts w:ascii="Courier New" w:hAnsi="Courier New" w:cs="Courier New"/>
-          <w:color w:val="000000"/>
-          <w:sz w:val="10"/>
-          <w:szCs w:val="10"/>
-        </w:rPr>
-        <w:t xml:space="preserve">            "</w:t>
-      </w:r>
-      <w:proofErr w:type="spellStart"/>
-      <w:r>
-        <w:rPr>
-          <w:rFonts w:ascii="Courier New" w:hAnsi="Courier New" w:cs="Courier New"/>
-          <w:color w:val="000000"/>
-          <w:sz w:val="10"/>
-          <w:szCs w:val="10"/>
-        </w:rPr>
-        <w:t>similar_authors</w:t>
-      </w:r>
-      <w:proofErr w:type="spellEnd"/>
-      <w:r>
-        <w:rPr>
-          <w:rFonts w:ascii="Courier New" w:hAnsi="Courier New" w:cs="Courier New"/>
-          <w:color w:val="000000"/>
-          <w:sz w:val="10"/>
-          <w:szCs w:val="10"/>
-        </w:rPr>
-        <w:t>": [],</w:t>
-      </w:r>
-    </w:p>
-    <w:p>
-      <w:pPr>
-        <w:shd w:val="clear" w:color="auto" w:fill="FFFFFE"/>
-        <w:rPr>
-          <w:rFonts w:ascii="Courier New" w:hAnsi="Courier New" w:cs="Courier New"/>
-          <w:color w:val="000000"/>
-          <w:sz w:val="10"/>
-          <w:szCs w:val="10"/>
-        </w:rPr>
-      </w:pPr>
-      <w:r>
-        <w:rPr>
-          <w:rFonts w:ascii="Courier New" w:hAnsi="Courier New" w:cs="Courier New"/>
-          <w:color w:val="000000"/>
-          <w:sz w:val="10"/>
-          <w:szCs w:val="10"/>
-        </w:rPr>
-        <w:t xml:space="preserve">            "books": [</w:t>
-      </w:r>
-    </w:p>
-    <w:p>
-      <w:pPr>
-        <w:shd w:val="clear" w:color="auto" w:fill="FFFFFE"/>
-        <w:rPr>
-          <w:rFonts w:ascii="Courier New" w:hAnsi="Courier New" w:cs="Courier New"/>
-          <w:color w:val="000000"/>
-          <w:sz w:val="10"/>
-          <w:szCs w:val="10"/>
-        </w:rPr>
-      </w:pPr>
-      <w:r>
-        <w:rPr>
-          <w:rFonts w:ascii="Courier New" w:hAnsi="Courier New" w:cs="Courier New"/>
-          <w:color w:val="000000"/>
-          <w:sz w:val="10"/>
-          <w:szCs w:val="10"/>
-        </w:rPr>
-        <w:t xml:space="preserve">                "The Bruce Lee Story"</w:t>
-      </w:r>
-    </w:p>
-    <w:p>
-      <w:pPr>
-        <w:shd w:val="clear" w:color="auto" w:fill="FFFFFE"/>
-        <w:rPr>
-          <w:rFonts w:ascii="Courier New" w:hAnsi="Courier New" w:cs="Courier New"/>
-          <w:color w:val="000000"/>
-          <w:sz w:val="10"/>
-          <w:szCs w:val="10"/>
-        </w:rPr>
-      </w:pPr>
-      <w:r>
-        <w:rPr>
-          <w:rFonts w:ascii="Courier New" w:hAnsi="Courier New" w:cs="Courier New"/>
-          <w:color w:val="000000"/>
-          <w:sz w:val="10"/>
-          <w:szCs w:val="10"/>
-        </w:rPr>
-        <w:t xml:space="preserve">            ]</w:t>
-      </w:r>
-    </w:p>
-    <w:p>
-      <w:pPr>
-        <w:shd w:val="clear" w:color="auto" w:fill="FFFFFE"/>
-        <w:rPr>
-          <w:rFonts w:ascii="Courier New" w:hAnsi="Courier New" w:cs="Courier New"/>
-          <w:color w:val="000000"/>
-          <w:sz w:val="10"/>
-          <w:szCs w:val="10"/>
-        </w:rPr>
-      </w:pPr>
-      <w:r>
-        <w:rPr>
-          <w:rFonts w:ascii="Courier New" w:hAnsi="Courier New" w:cs="Courier New"/>
-          <w:color w:val="000000"/>
-          <w:sz w:val="10"/>
-          <w:szCs w:val="10"/>
-        </w:rPr>
-        <w:t xml:space="preserve">        },</w:t>
-      </w:r>
-    </w:p>
-    <w:p>
-      <w:pPr>
-        <w:shd w:val="clear" w:color="auto" w:fill="FFFFFE"/>
-        <w:rPr>
-          <w:rFonts w:ascii="Courier New" w:hAnsi="Courier New" w:cs="Courier New"/>
-          <w:color w:val="000000"/>
-          <w:sz w:val="10"/>
-          <w:szCs w:val="10"/>
-        </w:rPr>
-      </w:pPr>
-      <w:r>
-        <w:rPr>
-          <w:rFonts w:ascii="Courier New" w:hAnsi="Courier New" w:cs="Courier New"/>
-          <w:color w:val="000000"/>
-          <w:sz w:val="10"/>
-          <w:szCs w:val="10"/>
-        </w:rPr>
-        <w:t xml:space="preserve">        {</w:t>
-      </w:r>
-    </w:p>
-    <w:p>
-      <w:pPr>
-        <w:shd w:val="clear" w:color="auto" w:fill="FFFFFE"/>
-        <w:rPr>
-          <w:rFonts w:ascii="Courier New" w:hAnsi="Courier New" w:cs="Courier New"/>
-          <w:color w:val="000000"/>
-          <w:sz w:val="10"/>
-          <w:szCs w:val="10"/>
-        </w:rPr>
-      </w:pPr>
-      <w:r>
-        <w:rPr>
-          <w:rFonts w:ascii="Courier New" w:hAnsi="Courier New" w:cs="Courier New"/>
-          <w:color w:val="000000"/>
-          <w:sz w:val="10"/>
-          <w:szCs w:val="10"/>
-        </w:rPr>
-        <w:t xml:space="preserve">            "name": "Mike Murdock",</w:t>
-      </w:r>
-    </w:p>
-    <w:p>
-      <w:pPr>
-        <w:shd w:val="clear" w:color="auto" w:fill="FFFFFE"/>
-        <w:rPr>
-          <w:rFonts w:ascii="Courier New" w:hAnsi="Courier New" w:cs="Courier New"/>
-          <w:color w:val="000000"/>
-          <w:sz w:val="10"/>
-          <w:szCs w:val="10"/>
-        </w:rPr>
-      </w:pPr>
-      <w:r>
-        <w:rPr>
-          <w:rFonts w:ascii="Courier New" w:hAnsi="Courier New" w:cs="Courier New"/>
-          <w:color w:val="000000"/>
-          <w:sz w:val="10"/>
-          <w:szCs w:val="10"/>
-        </w:rPr>
-        <w:t xml:space="preserve">            "</w:t>
-      </w:r>
-      <w:proofErr w:type="spellStart"/>
-      <w:r>
-        <w:rPr>
-          <w:rFonts w:ascii="Courier New" w:hAnsi="Courier New" w:cs="Courier New"/>
-          <w:color w:val="000000"/>
-          <w:sz w:val="10"/>
-          <w:szCs w:val="10"/>
-        </w:rPr>
-        <w:t>similar_authors</w:t>
-      </w:r>
-      <w:proofErr w:type="spellEnd"/>
-      <w:r>
-        <w:rPr>
-          <w:rFonts w:ascii="Courier New" w:hAnsi="Courier New" w:cs="Courier New"/>
-          <w:color w:val="000000"/>
-          <w:sz w:val="10"/>
-          <w:szCs w:val="10"/>
-        </w:rPr>
-        <w:t>": [],</w:t>
-      </w:r>
-    </w:p>
-    <w:p>
-      <w:pPr>
-        <w:shd w:val="clear" w:color="auto" w:fill="FFFFFE"/>
-        <w:rPr>
-          <w:rFonts w:ascii="Courier New" w:hAnsi="Courier New" w:cs="Courier New"/>
-          <w:color w:val="000000"/>
-          <w:sz w:val="10"/>
-          <w:szCs w:val="10"/>
-        </w:rPr>
-      </w:pPr>
-      <w:r>
-        <w:rPr>
-          <w:rFonts w:ascii="Courier New" w:hAnsi="Courier New" w:cs="Courier New"/>
-          <w:color w:val="000000"/>
-          <w:sz w:val="10"/>
-          <w:szCs w:val="10"/>
-        </w:rPr>
-        <w:t xml:space="preserve">            "books": [</w:t>
-      </w:r>
-    </w:p>
-    <w:p>
-      <w:pPr>
-        <w:shd w:val="clear" w:color="auto" w:fill="FFFFFE"/>
-        <w:rPr>
-          <w:rFonts w:ascii="Courier New" w:hAnsi="Courier New" w:cs="Courier New"/>
-          <w:color w:val="000000"/>
-          <w:sz w:val="10"/>
-          <w:szCs w:val="10"/>
-        </w:rPr>
-      </w:pPr>
-      <w:r>
-        <w:rPr>
-          <w:rFonts w:ascii="Courier New" w:hAnsi="Courier New" w:cs="Courier New"/>
-          <w:color w:val="000000"/>
-          <w:sz w:val="10"/>
-          <w:szCs w:val="10"/>
-        </w:rPr>
-        <w:t xml:space="preserve">                "The Leadership Secrets of Jesus"</w:t>
-      </w:r>
-    </w:p>
-    <w:p>
-      <w:pPr>
-        <w:shd w:val="clear" w:color="auto" w:fill="FFFFFE"/>
-        <w:rPr>
-          <w:rFonts w:ascii="Courier New" w:hAnsi="Courier New" w:cs="Courier New"/>
-          <w:color w:val="000000"/>
-          <w:sz w:val="10"/>
-          <w:szCs w:val="10"/>
-        </w:rPr>
-      </w:pPr>
-      <w:r>
-        <w:rPr>
-          <w:rFonts w:ascii="Courier New" w:hAnsi="Courier New" w:cs="Courier New"/>
-          <w:color w:val="000000"/>
-          <w:sz w:val="10"/>
-          <w:szCs w:val="10"/>
-        </w:rPr>
-        <w:t xml:space="preserve">            ]</w:t>
-      </w:r>
-    </w:p>
-    <w:p>
-      <w:pPr>
-        <w:shd w:val="clear" w:color="auto" w:fill="FFFFFE"/>
-        <w:rPr>
-          <w:rFonts w:ascii="Courier New" w:hAnsi="Courier New" w:cs="Courier New"/>
-          <w:color w:val="000000"/>
-          <w:sz w:val="10"/>
-          <w:szCs w:val="10"/>
-        </w:rPr>
-      </w:pPr>
-      <w:r>
-        <w:rPr>
-          <w:rFonts w:ascii="Courier New" w:hAnsi="Courier New" w:cs="Courier New"/>
-          <w:color w:val="000000"/>
-          <w:sz w:val="10"/>
-          <w:szCs w:val="10"/>
-        </w:rPr>
-        <w:t xml:space="preserve">        }</w:t>
-      </w:r>
-    </w:p>
-    <w:p>
-      <w:pPr>
-        <w:shd w:val="clear" w:color="auto" w:fill="FFFFFE"/>
-        <w:rPr>
-          <w:rFonts w:ascii="Courier New" w:hAnsi="Courier New" w:cs="Courier New"/>
-          <w:color w:val="000000"/>
-          <w:sz w:val="10"/>
-          <w:szCs w:val="10"/>
-        </w:rPr>
-      </w:pPr>
-      <w:r>
-        <w:rPr>
-          <w:rFonts w:ascii="Courier New" w:hAnsi="Courier New" w:cs="Courier New"/>
-          <w:color w:val="000000"/>
-          <w:sz w:val="10"/>
-          <w:szCs w:val="10"/>
-        </w:rPr>
-        <w:t xml:space="preserve">    ]</w:t>
-      </w:r>
-    </w:p>
-    <w:p>
-      <w:pPr>
-        <w:shd w:val="clear" w:color="auto" w:fill="FFFFFE"/>
-        <w:rPr>
-          <w:rFonts w:ascii="Courier New" w:hAnsi="Courier New" w:cs="Courier New"/>
-          <w:color w:val="000000"/>
-          <w:sz w:val="10"/>
-          <w:szCs w:val="10"/>
-        </w:rPr>
-      </w:pPr>
-      <w:r>
-        <w:rPr>
-          <w:rFonts w:ascii="Courier New" w:hAnsi="Courier New" w:cs="Courier New"/>
-          <w:color w:val="000000"/>
-          <w:sz w:val="10"/>
-          <w:szCs w:val="10"/>
-        </w:rPr>
-        <w:t>}</w:t>
-      </w:r>
-    </w:p>
-    <w:p/>
-    <w:p>
-      <w:pPr>
-        <w:pStyle w:val="Heading2"/>
-        <w:rPr>
-          <w:strike/>
-        </w:rPr>
-      </w:pPr>
-      <w:bookmarkStart w:id="18" w:name="_Toc175600725"/>
-      <w:r>
-        <w:rPr>
-          <w:strike/>
-        </w:rPr>
-        <w:t>5</w:t>
-      </w:r>
-      <w:r>
-        <w:rPr>
-          <w:strike/>
-        </w:rPr>
-        <w:t xml:space="preserve">.  Get authors by </w:t>
-      </w:r>
-      <w:proofErr w:type="spellStart"/>
-      <w:r>
-        <w:rPr>
-          <w:strike/>
-        </w:rPr>
-        <w:t>startwith</w:t>
-      </w:r>
-      <w:bookmarkEnd w:id="18"/>
-      <w:proofErr w:type="spellEnd"/>
-    </w:p>
-    <w:p>
-      <w:pPr>
-        <w:rPr>
-          <w:rFonts w:ascii="Segoe UI" w:hAnsi="Segoe UI" w:cs="Segoe UI"/>
-          <w:strike/>
-          <w:color w:val="212121"/>
-          <w:sz w:val="18"/>
-          <w:szCs w:val="18"/>
-          <w:shd w:val="clear" w:color="auto" w:fill="FFFFFF"/>
-        </w:rPr>
-      </w:pPr>
-      <w:r>
-        <w:rPr>
-          <w:strike/>
-        </w:rPr>
-        <w:t xml:space="preserve">GET: </w:t>
-      </w:r>
-      <w:r>
-        <w:rPr>
-          <w:rFonts w:ascii="Segoe UI" w:hAnsi="Segoe UI" w:cs="Segoe UI"/>
-          <w:strike/>
-          <w:color w:val="212121"/>
-          <w:sz w:val="18"/>
-          <w:szCs w:val="18"/>
-          <w:shd w:val="clear" w:color="auto" w:fill="FFFFFF"/>
-        </w:rPr>
-        <w:t xml:space="preserve">http://127.0.0.1:8000/api/others/?action=get-by-start-with-name&amp;name=Richard </w:t>
-      </w:r>
-      <w:proofErr w:type="spellStart"/>
-      <w:r>
-        <w:rPr>
-          <w:rFonts w:ascii="Segoe UI" w:hAnsi="Segoe UI" w:cs="Segoe UI"/>
-          <w:strike/>
-          <w:color w:val="212121"/>
-          <w:sz w:val="18"/>
-          <w:szCs w:val="18"/>
-          <w:shd w:val="clear" w:color="auto" w:fill="FFFFFF"/>
-        </w:rPr>
-        <w:t>B&amp;ignorecase</w:t>
-      </w:r>
-      <w:proofErr w:type="spellEnd"/>
-      <w:r>
-        <w:rPr>
-          <w:rFonts w:ascii="Segoe UI" w:hAnsi="Segoe UI" w:cs="Segoe UI"/>
-          <w:strike/>
-          <w:color w:val="212121"/>
-          <w:sz w:val="18"/>
-          <w:szCs w:val="18"/>
-          <w:shd w:val="clear" w:color="auto" w:fill="FFFFFF"/>
-        </w:rPr>
-        <w:t>=false</w:t>
-      </w:r>
-      <w:r>
-        <w:rPr>
-          <w:rFonts w:ascii="Segoe UI" w:hAnsi="Segoe UI" w:cs="Segoe UI"/>
-          <w:strike/>
-          <w:color w:val="212121"/>
-          <w:sz w:val="18"/>
-          <w:szCs w:val="18"/>
-          <w:shd w:val="clear" w:color="auto" w:fill="FFFFFF"/>
-        </w:rPr>
-        <w:t xml:space="preserve"> </w:t>
-      </w:r>
-    </w:p>
-    <w:p>
-      <w:r>
-        <w:t>REPLY:</w:t>
-      </w:r>
-    </w:p>
-    <w:p>
-      <w:pPr>
-        <w:pStyle w:val="Heading1"/>
-        <w:rPr>
-          <w:strike/>
-        </w:rPr>
-      </w:pPr>
-      <w:bookmarkStart w:id="19" w:name="_Toc175600726"/>
-      <w:r>
-        <w:rPr>
-          <w:strike/>
-        </w:rPr>
-        <w:t>OTHER APIs</w:t>
-      </w:r>
-      <w:bookmarkEnd w:id="19"/>
-    </w:p>
-    <w:p>
-      <w:pPr>
-        <w:pStyle w:val="Heading2"/>
-        <w:rPr>
-          <w:strike/>
-        </w:rPr>
-      </w:pPr>
-      <w:bookmarkStart w:id="20" w:name="_Toc175600727"/>
-      <w:r>
-        <w:rPr>
-          <w:strike/>
-        </w:rPr>
-        <w:t>1.  Get all categories</w:t>
-      </w:r>
-      <w:bookmarkEnd w:id="20"/>
-    </w:p>
-    <w:p>
-      <w:pPr>
+      </w:pPr>
+      <w:r>
+        <w:t>GET:</w:t>
+      </w:r>
+      <w:r>
         <w:rPr>
           <w:rFonts w:ascii="Segoe UI" w:hAnsi="Segoe UI" w:cs="Segoe UI"/>
           <w:color w:val="212121"/>
@@ -5390,9 +6104,7 @@
           <w:szCs w:val="18"/>
           <w:shd w:val="clear" w:color="auto" w:fill="FFFFFF"/>
         </w:rPr>
-      </w:pPr>
-      <w:r>
-        <w:t>GET:</w:t>
+        <w:t xml:space="preserve"> </w:t>
       </w:r>
       <w:r>
         <w:rPr>
@@ -5402,16 +6114,6 @@
           <w:szCs w:val="18"/>
           <w:shd w:val="clear" w:color="auto" w:fill="FFFFFF"/>
         </w:rPr>
-        <w:t xml:space="preserve"> </w:t>
-      </w:r>
-      <w:r>
-        <w:rPr>
-          <w:rFonts w:ascii="Segoe UI" w:hAnsi="Segoe UI" w:cs="Segoe UI"/>
-          <w:color w:val="212121"/>
-          <w:sz w:val="18"/>
-          <w:szCs w:val="18"/>
-          <w:shd w:val="clear" w:color="auto" w:fill="FFFFFF"/>
-        </w:rPr>
         <w:t>http://127.0.0.1:8000/api/others/?action=get-all-categories</w:t>
       </w:r>
     </w:p>
@@ -5445,15 +6147,14 @@
           <w:strike/>
         </w:rPr>
       </w:pPr>
-      <w:bookmarkStart w:id="21" w:name="_Toc175600728"/>
-      <w:r>
-        <w:rPr>
-          <w:strike/>
-        </w:rPr>
-        <w:lastRenderedPageBreak/>
+      <w:bookmarkStart w:id="24" w:name="_Toc175689136"/>
+      <w:r>
+        <w:rPr>
+          <w:strike/>
+        </w:rPr>
         <w:t>2.  Get all published year</w:t>
       </w:r>
-      <w:bookmarkEnd w:id="21"/>
+      <w:bookmarkEnd w:id="24"/>
     </w:p>
     <w:p>
       <w:pPr>
@@ -5906,7 +6607,7 @@
   <w:style w:type="paragraph" w:default="1" w:styleId="Normal">
     <w:name w:val="Normal"/>
     <w:qFormat/>
-    <w:rsid w:val="00D23E3E"/>
+    <w:rsid w:val="00FF30F9"/>
     <w:rPr>
       <w:rFonts w:ascii="Times New Roman" w:eastAsia="Times New Roman" w:hAnsi="Times New Roman" w:cs="Times New Roman"/>
       <w:kern w:val="0"/>
@@ -6112,6 +6813,7 @@
   <w:style w:type="character" w:default="1" w:styleId="DefaultParagraphFont">
     <w:name w:val="Default Paragraph Font"/>
     <w:uiPriority w:val="1"/>
+    <w:semiHidden/>
     <w:unhideWhenUsed/>
   </w:style>
   <w:style w:type="table" w:default="1" w:styleId="TableNormal">

</xml_diff>